<commit_message>
M2 - sql szkriptek
</commit_message>
<xml_diff>
--- a/Videomegoszto_Projekt.docx
+++ b/Videomegoszto_Projekt.docx
@@ -3298,18 +3298,30 @@
         <w:pStyle w:val="Listaszerbekezds"/>
         <w:numPr>
           <w:ilvl w:val="0"/>
-          <w:numId w:val="7"/>
+          <w:numId w:val="6"/>
         </w:numPr>
       </w:pPr>
       <w:r>
-        <w:t xml:space="preserve">Adatbázis sémájának megtervezése és DDL szkriptek írása – </w:t>
+        <w:t xml:space="preserve">DDL </w:t>
+      </w:r>
+      <w:r>
+        <w:t xml:space="preserve">és DML </w:t>
+      </w:r>
+      <w:r>
+        <w:t xml:space="preserve">szkriptek </w:t>
+      </w:r>
+      <w:r>
+        <w:t>írása</w:t>
+      </w:r>
+      <w:r>
+        <w:t xml:space="preserve">– </w:t>
       </w:r>
       <w:r>
         <w:rPr>
           <w:b/>
           <w:bCs/>
         </w:rPr>
-        <w:t>Zdolik Bence</w:t>
+        <w:t>Urbán Ákos</w:t>
       </w:r>
     </w:p>
     <w:p>
@@ -3321,14 +3333,7 @@
         </w:numPr>
       </w:pPr>
       <w:r>
-        <w:t xml:space="preserve">Tesztadatok beszúrása és DML szkriptek elkészítése – </w:t>
-      </w:r>
-      <w:r>
-        <w:rPr>
-          <w:b/>
-          <w:bCs/>
-        </w:rPr>
-        <w:t>Urbán Ákos</w:t>
+        <w:t>Tesztadatok beszúrása, néhány lekérdezés írása - ?</w:t>
       </w:r>
     </w:p>
     <w:p>
@@ -3347,7 +3352,7 @@
           <w:b/>
           <w:bCs/>
         </w:rPr>
-        <w:t>Temesvári Ráhel</w:t>
+        <w:t>?</w:t>
       </w:r>
     </w:p>
     <w:p/>

</xml_diff>

<commit_message>
kategoria_szerkesztesek + logout + dbtest + dashboard
</commit_message>
<xml_diff>
--- a/Videomegoszto_Projekt.docx
+++ b/Videomegoszto_Projekt.docx
@@ -3123,7 +3123,20 @@
         </w:numPr>
       </w:pPr>
       <w:r>
-        <w:t xml:space="preserve">Regisztrációs űrlap vagy adminisztrátori felhasználófelviteli űrlap  (0–3 pont) – </w:t>
+        <w:t>Regisztrációs űrlap</w:t>
+      </w:r>
+      <w:r>
+        <w:t xml:space="preserve"> </w:t>
+      </w:r>
+      <w:r>
+        <w:rPr>
+          <w:i/>
+          <w:iCs/>
+        </w:rPr>
+        <w:t>- register.php, style.css</w:t>
+      </w:r>
+      <w:r>
+        <w:t xml:space="preserve">  (0–3 pont) – </w:t>
       </w:r>
       <w:r>
         <w:rPr>
@@ -3142,7 +3155,24 @@
         </w:numPr>
       </w:pPr>
       <w:r>
-        <w:t xml:space="preserve">Bejelentkezési űrlap (0–2 pont) </w:t>
+        <w:t xml:space="preserve">Bejelentkezési űrlap </w:t>
+      </w:r>
+      <w:r>
+        <w:rPr>
+          <w:i/>
+          <w:iCs/>
+        </w:rPr>
+        <w:t>– login.php, style.css</w:t>
+      </w:r>
+      <w:r>
+        <w:rPr>
+          <w:i/>
+          <w:iCs/>
+        </w:rPr>
+        <w:t xml:space="preserve"> </w:t>
+      </w:r>
+      <w:r>
+        <w:t xml:space="preserve">(0–2 pont) </w:t>
       </w:r>
       <w:r>
         <w:rPr>
@@ -3176,13 +3206,68 @@
       </w:pPr>
       <w:r>
         <w:lastRenderedPageBreak/>
-        <w:t>Alapadatokat tartalmazó táblákhoz adatfelvitel, módosítás és törlés megvalósítása űrlapon keresztül (</w:t>
+        <w:t xml:space="preserve">Alapadatokat tartalmazó táblákhoz adatfelvitel, módosítás és törlés megvalósítása űrlapon keresztül </w:t>
+      </w:r>
+      <w:r>
+        <w:rPr>
+          <w:i/>
+          <w:iCs/>
+        </w:rPr>
+        <w:t>– dashboard.php</w:t>
+      </w:r>
+      <w:r>
+        <w:rPr>
+          <w:i/>
+          <w:iCs/>
+        </w:rPr>
+        <w:t>, kategoria-lista.php, kategoria-form.php, kategoria-szerkesztes.php</w:t>
+      </w:r>
+      <w:r>
+        <w:t xml:space="preserve"> </w:t>
+      </w:r>
+      <w:r>
+        <w:t>(</w:t>
       </w:r>
       <w:r>
         <w:rPr>
           <w:lang w:val="hu-HU"/>
         </w:rPr>
         <w:t xml:space="preserve">0–1 pont) </w:t>
+      </w:r>
+      <w:r>
+        <w:t xml:space="preserve">– </w:t>
+      </w:r>
+      <w:r>
+        <w:rPr>
+          <w:b/>
+          <w:bCs/>
+        </w:rPr>
+        <w:t>Urbán Ákos</w:t>
+      </w:r>
+    </w:p>
+    <w:p>
+      <w:pPr>
+        <w:pStyle w:val="Listaszerbekezds"/>
+        <w:numPr>
+          <w:ilvl w:val="0"/>
+          <w:numId w:val="7"/>
+        </w:numPr>
+      </w:pPr>
+      <w:r>
+        <w:t>Adatbáziskapcsolat üres felhasználói felülettel rendelkező alkalmazáshoz</w:t>
+      </w:r>
+      <w:r>
+        <w:t xml:space="preserve"> </w:t>
+      </w:r>
+      <w:r>
+        <w:rPr>
+          <w:i/>
+          <w:iCs/>
+        </w:rPr>
+        <w:t>– dbtest.php, logout.php</w:t>
+      </w:r>
+      <w:r>
+        <w:t xml:space="preserve"> </w:t>
       </w:r>
       <w:r>
         <w:t xml:space="preserve">– </w:t>
@@ -3546,6 +3631,7 @@
         <w:rPr>
           <w:noProof/>
         </w:rPr>
+        <w:lastRenderedPageBreak/>
         <w:drawing>
           <wp:inline distT="0" distB="0" distL="0" distR="0" wp14:anchorId="192327BE" wp14:editId="74B874CB">
             <wp:extent cx="6645910" cy="2845435"/>
@@ -3606,7 +3692,6 @@
         <w:rPr>
           <w:noProof/>
         </w:rPr>
-        <w:lastRenderedPageBreak/>
         <w:drawing>
           <wp:inline distT="0" distB="0" distL="0" distR="0" wp14:anchorId="6365889B" wp14:editId="49367BB3">
             <wp:extent cx="5187950" cy="2893060"/>
@@ -3856,7 +3941,6 @@
         <w:rPr>
           <w:noProof/>
         </w:rPr>
-        <w:lastRenderedPageBreak/>
         <w:drawing>
           <wp:inline distT="0" distB="0" distL="0" distR="0" wp14:anchorId="7D673ABE" wp14:editId="7C458707">
             <wp:extent cx="4953000" cy="2869565"/>
@@ -19270,7 +19354,6 @@
   <w:style w:type="character" w:default="1" w:styleId="Bekezdsalapbettpusa">
     <w:name w:val="Default Paragraph Font"/>
     <w:uiPriority w:val="1"/>
-    <w:semiHidden/>
     <w:unhideWhenUsed/>
   </w:style>
   <w:style w:type="table" w:default="1" w:styleId="Normltblzat">

</xml_diff>

<commit_message>
trigger duplikáció miatti php módosítás
</commit_message>
<xml_diff>
--- a/Videomegoszto_Projekt.docx
+++ b/Videomegoszto_Projekt.docx
@@ -155,7 +155,7 @@
         <w:ind w:left="720"/>
       </w:pPr>
     </w:p>
-    <w:bookmarkStart w:id="0" w:name="_Toc193050624" w:displacedByCustomXml="next"/>
+    <w:bookmarkStart w:id="0" w:name="_Toc198314839" w:displacedByCustomXml="next"/>
     <w:sdt>
       <w:sdtPr>
         <w:rPr>
@@ -191,6 +191,7 @@
             <w:pStyle w:val="TJ1"/>
             <w:rPr>
               <w:rFonts w:eastAsiaTheme="minorEastAsia"/>
+              <w:noProof/>
               <w:kern w:val="2"/>
               <w:lang w:val="hu-HU" w:eastAsia="hu-HU"/>
               <w14:ligatures w14:val="standardContextual"/>
@@ -214,47 +215,59 @@
             </w:rPr>
             <w:fldChar w:fldCharType="separate"/>
           </w:r>
-          <w:hyperlink w:anchor="_Toc193050624">
-            <w:r>
-              <w:rPr>
-                <w:rStyle w:val="IndexLink"/>
-                <w:webHidden/>
+          <w:hyperlink w:anchor="_Toc198314839" w:history="1">
+            <w:r>
+              <w:rPr>
+                <w:rStyle w:val="Hiperhivatkozs"/>
+                <w:noProof/>
                 <w:lang w:val="hu-HU"/>
               </w:rPr>
               <w:t>Tartalomjegyzék</w:t>
-            </w:r>
-            <w:r>
-              <w:rPr>
-                <w:webHidden/>
-              </w:rPr>
-              <w:fldChar w:fldCharType="begin"/>
-            </w:r>
-            <w:r>
-              <w:rPr>
-                <w:webHidden/>
-              </w:rPr>
-              <w:instrText>PAGEREF _Toc193050624 \h</w:instrText>
-            </w:r>
-            <w:r>
-              <w:rPr>
-                <w:webHidden/>
-              </w:rPr>
-            </w:r>
-            <w:r>
-              <w:rPr>
-                <w:webHidden/>
-              </w:rPr>
-              <w:fldChar w:fldCharType="separate"/>
             </w:r>
             <w:r>
               <w:rPr>
                 <w:noProof/>
                 <w:webHidden/>
               </w:rPr>
+              <w:tab/>
+            </w:r>
+            <w:r>
+              <w:rPr>
+                <w:noProof/>
+                <w:webHidden/>
+              </w:rPr>
+              <w:fldChar w:fldCharType="begin"/>
+            </w:r>
+            <w:r>
+              <w:rPr>
+                <w:noProof/>
+                <w:webHidden/>
+              </w:rPr>
+              <w:instrText xml:space="preserve"> PAGEREF _Toc198314839 \h </w:instrText>
+            </w:r>
+            <w:r>
+              <w:rPr>
+                <w:noProof/>
+                <w:webHidden/>
+              </w:rPr>
+            </w:r>
+            <w:r>
+              <w:rPr>
+                <w:noProof/>
+                <w:webHidden/>
+              </w:rPr>
+              <w:fldChar w:fldCharType="separate"/>
+            </w:r>
+            <w:r>
+              <w:rPr>
+                <w:noProof/>
+                <w:webHidden/>
+              </w:rPr>
               <w:t>2</w:t>
             </w:r>
             <w:r>
               <w:rPr>
+                <w:noProof/>
                 <w:webHidden/>
               </w:rPr>
               <w:fldChar w:fldCharType="end"/>
@@ -270,23 +283,24 @@
             </w:tabs>
             <w:rPr>
               <w:rFonts w:eastAsiaTheme="minorEastAsia"/>
+              <w:noProof/>
               <w:kern w:val="2"/>
               <w:lang w:val="hu-HU" w:eastAsia="hu-HU"/>
               <w14:ligatures w14:val="standardContextual"/>
             </w:rPr>
           </w:pPr>
-          <w:hyperlink w:anchor="_Toc193050625">
-            <w:r>
-              <w:rPr>
-                <w:rStyle w:val="IndexLink"/>
-                <w:webHidden/>
+          <w:hyperlink w:anchor="_Toc198314840" w:history="1">
+            <w:r>
+              <w:rPr>
+                <w:rStyle w:val="Hiperhivatkozs"/>
+                <w:noProof/>
               </w:rPr>
               <w:t>I.</w:t>
             </w:r>
             <w:r>
               <w:rPr>
-                <w:rStyle w:val="IndexLink"/>
                 <w:rFonts w:eastAsiaTheme="minorEastAsia"/>
+                <w:noProof/>
                 <w:kern w:val="2"/>
                 <w:lang w:val="hu-HU" w:eastAsia="hu-HU"/>
                 <w14:ligatures w14:val="standardContextual"/>
@@ -295,42 +309,55 @@
             </w:r>
             <w:r>
               <w:rPr>
-                <w:rStyle w:val="IndexLink"/>
+                <w:rStyle w:val="Hiperhivatkozs"/>
+                <w:noProof/>
               </w:rPr>
               <w:t>Feladat szöveges leírása</w:t>
-            </w:r>
-            <w:r>
-              <w:rPr>
-                <w:webHidden/>
-              </w:rPr>
-              <w:fldChar w:fldCharType="begin"/>
-            </w:r>
-            <w:r>
-              <w:rPr>
-                <w:webHidden/>
-              </w:rPr>
-              <w:instrText>PAGEREF _Toc193050625 \h</w:instrText>
-            </w:r>
-            <w:r>
-              <w:rPr>
-                <w:webHidden/>
-              </w:rPr>
-            </w:r>
-            <w:r>
-              <w:rPr>
-                <w:webHidden/>
-              </w:rPr>
-              <w:fldChar w:fldCharType="separate"/>
             </w:r>
             <w:r>
               <w:rPr>
                 <w:noProof/>
                 <w:webHidden/>
               </w:rPr>
+              <w:tab/>
+            </w:r>
+            <w:r>
+              <w:rPr>
+                <w:noProof/>
+                <w:webHidden/>
+              </w:rPr>
+              <w:fldChar w:fldCharType="begin"/>
+            </w:r>
+            <w:r>
+              <w:rPr>
+                <w:noProof/>
+                <w:webHidden/>
+              </w:rPr>
+              <w:instrText xml:space="preserve"> PAGEREF _Toc198314840 \h </w:instrText>
+            </w:r>
+            <w:r>
+              <w:rPr>
+                <w:noProof/>
+                <w:webHidden/>
+              </w:rPr>
+            </w:r>
+            <w:r>
+              <w:rPr>
+                <w:noProof/>
+                <w:webHidden/>
+              </w:rPr>
+              <w:fldChar w:fldCharType="separate"/>
+            </w:r>
+            <w:r>
+              <w:rPr>
+                <w:noProof/>
+                <w:webHidden/>
+              </w:rPr>
               <w:t>3</w:t>
             </w:r>
             <w:r>
               <w:rPr>
+                <w:noProof/>
                 <w:webHidden/>
               </w:rPr>
               <w:fldChar w:fldCharType="end"/>
@@ -346,23 +373,24 @@
             </w:tabs>
             <w:rPr>
               <w:rFonts w:eastAsiaTheme="minorEastAsia"/>
+              <w:noProof/>
               <w:kern w:val="2"/>
               <w:lang w:val="hu-HU" w:eastAsia="hu-HU"/>
               <w14:ligatures w14:val="standardContextual"/>
             </w:rPr>
           </w:pPr>
-          <w:hyperlink w:anchor="_Toc193050626">
-            <w:r>
-              <w:rPr>
-                <w:rStyle w:val="IndexLink"/>
-                <w:webHidden/>
+          <w:hyperlink w:anchor="_Toc198314841" w:history="1">
+            <w:r>
+              <w:rPr>
+                <w:rStyle w:val="Hiperhivatkozs"/>
+                <w:noProof/>
               </w:rPr>
               <w:t>II.</w:t>
             </w:r>
             <w:r>
               <w:rPr>
-                <w:rStyle w:val="IndexLink"/>
                 <w:rFonts w:eastAsiaTheme="minorEastAsia"/>
+                <w:noProof/>
                 <w:kern w:val="2"/>
                 <w:lang w:val="hu-HU" w:eastAsia="hu-HU"/>
                 <w14:ligatures w14:val="standardContextual"/>
@@ -371,42 +399,55 @@
             </w:r>
             <w:r>
               <w:rPr>
-                <w:rStyle w:val="IndexLink"/>
+                <w:rStyle w:val="Hiperhivatkozs"/>
+                <w:noProof/>
               </w:rPr>
               <w:t>Követelménykatalógus</w:t>
-            </w:r>
-            <w:r>
-              <w:rPr>
-                <w:webHidden/>
-              </w:rPr>
-              <w:fldChar w:fldCharType="begin"/>
-            </w:r>
-            <w:r>
-              <w:rPr>
-                <w:webHidden/>
-              </w:rPr>
-              <w:instrText>PAGEREF _Toc193050626 \h</w:instrText>
-            </w:r>
-            <w:r>
-              <w:rPr>
-                <w:webHidden/>
-              </w:rPr>
-            </w:r>
-            <w:r>
-              <w:rPr>
-                <w:webHidden/>
-              </w:rPr>
-              <w:fldChar w:fldCharType="separate"/>
             </w:r>
             <w:r>
               <w:rPr>
                 <w:noProof/>
                 <w:webHidden/>
               </w:rPr>
+              <w:tab/>
+            </w:r>
+            <w:r>
+              <w:rPr>
+                <w:noProof/>
+                <w:webHidden/>
+              </w:rPr>
+              <w:fldChar w:fldCharType="begin"/>
+            </w:r>
+            <w:r>
+              <w:rPr>
+                <w:noProof/>
+                <w:webHidden/>
+              </w:rPr>
+              <w:instrText xml:space="preserve"> PAGEREF _Toc198314841 \h </w:instrText>
+            </w:r>
+            <w:r>
+              <w:rPr>
+                <w:noProof/>
+                <w:webHidden/>
+              </w:rPr>
+            </w:r>
+            <w:r>
+              <w:rPr>
+                <w:noProof/>
+                <w:webHidden/>
+              </w:rPr>
+              <w:fldChar w:fldCharType="separate"/>
+            </w:r>
+            <w:r>
+              <w:rPr>
+                <w:noProof/>
+                <w:webHidden/>
+              </w:rPr>
               <w:t>3</w:t>
             </w:r>
             <w:r>
               <w:rPr>
+                <w:noProof/>
                 <w:webHidden/>
               </w:rPr>
               <w:fldChar w:fldCharType="end"/>
@@ -422,23 +463,24 @@
             </w:tabs>
             <w:rPr>
               <w:rFonts w:eastAsiaTheme="minorEastAsia"/>
+              <w:noProof/>
               <w:kern w:val="2"/>
               <w:lang w:val="hu-HU" w:eastAsia="hu-HU"/>
               <w14:ligatures w14:val="standardContextual"/>
             </w:rPr>
           </w:pPr>
-          <w:hyperlink w:anchor="_Toc193050627">
-            <w:r>
-              <w:rPr>
-                <w:rStyle w:val="IndexLink"/>
-                <w:webHidden/>
+          <w:hyperlink w:anchor="_Toc198314842" w:history="1">
+            <w:r>
+              <w:rPr>
+                <w:rStyle w:val="Hiperhivatkozs"/>
+                <w:noProof/>
               </w:rPr>
               <w:t>III.</w:t>
             </w:r>
             <w:r>
               <w:rPr>
-                <w:rStyle w:val="IndexLink"/>
                 <w:rFonts w:eastAsiaTheme="minorEastAsia"/>
+                <w:noProof/>
                 <w:kern w:val="2"/>
                 <w:lang w:val="hu-HU" w:eastAsia="hu-HU"/>
                 <w14:ligatures w14:val="standardContextual"/>
@@ -447,42 +489,55 @@
             </w:r>
             <w:r>
               <w:rPr>
-                <w:rStyle w:val="IndexLink"/>
+                <w:rStyle w:val="Hiperhivatkozs"/>
+                <w:noProof/>
               </w:rPr>
               <w:t>Munka felosztása</w:t>
-            </w:r>
-            <w:r>
-              <w:rPr>
-                <w:webHidden/>
-              </w:rPr>
-              <w:fldChar w:fldCharType="begin"/>
-            </w:r>
-            <w:r>
-              <w:rPr>
-                <w:webHidden/>
-              </w:rPr>
-              <w:instrText>PAGEREF _Toc193050627 \h</w:instrText>
-            </w:r>
-            <w:r>
-              <w:rPr>
-                <w:webHidden/>
-              </w:rPr>
-            </w:r>
-            <w:r>
-              <w:rPr>
-                <w:webHidden/>
-              </w:rPr>
-              <w:fldChar w:fldCharType="separate"/>
             </w:r>
             <w:r>
               <w:rPr>
                 <w:noProof/>
                 <w:webHidden/>
               </w:rPr>
+              <w:tab/>
+            </w:r>
+            <w:r>
+              <w:rPr>
+                <w:noProof/>
+                <w:webHidden/>
+              </w:rPr>
+              <w:fldChar w:fldCharType="begin"/>
+            </w:r>
+            <w:r>
+              <w:rPr>
+                <w:noProof/>
+                <w:webHidden/>
+              </w:rPr>
+              <w:instrText xml:space="preserve"> PAGEREF _Toc198314842 \h </w:instrText>
+            </w:r>
+            <w:r>
+              <w:rPr>
+                <w:noProof/>
+                <w:webHidden/>
+              </w:rPr>
+            </w:r>
+            <w:r>
+              <w:rPr>
+                <w:noProof/>
+                <w:webHidden/>
+              </w:rPr>
+              <w:fldChar w:fldCharType="separate"/>
+            </w:r>
+            <w:r>
+              <w:rPr>
+                <w:noProof/>
+                <w:webHidden/>
+              </w:rPr>
               <w:t>4</w:t>
             </w:r>
             <w:r>
               <w:rPr>
+                <w:noProof/>
                 <w:webHidden/>
               </w:rPr>
               <w:fldChar w:fldCharType="end"/>
@@ -498,23 +553,24 @@
             </w:tabs>
             <w:rPr>
               <w:rFonts w:eastAsiaTheme="minorEastAsia"/>
+              <w:noProof/>
               <w:kern w:val="2"/>
               <w:lang w:val="hu-HU" w:eastAsia="hu-HU"/>
               <w14:ligatures w14:val="standardContextual"/>
             </w:rPr>
           </w:pPr>
-          <w:hyperlink w:anchor="_Toc193050628">
-            <w:r>
-              <w:rPr>
-                <w:rStyle w:val="IndexLink"/>
-                <w:webHidden/>
+          <w:hyperlink w:anchor="_Toc198314843" w:history="1">
+            <w:r>
+              <w:rPr>
+                <w:rStyle w:val="Hiperhivatkozs"/>
+                <w:noProof/>
               </w:rPr>
               <w:t>IV.</w:t>
             </w:r>
             <w:r>
               <w:rPr>
-                <w:rStyle w:val="IndexLink"/>
                 <w:rFonts w:eastAsiaTheme="minorEastAsia"/>
+                <w:noProof/>
                 <w:kern w:val="2"/>
                 <w:lang w:val="hu-HU" w:eastAsia="hu-HU"/>
                 <w14:ligatures w14:val="standardContextual"/>
@@ -523,42 +579,55 @@
             </w:r>
             <w:r>
               <w:rPr>
-                <w:rStyle w:val="IndexLink"/>
+                <w:rStyle w:val="Hiperhivatkozs"/>
+                <w:noProof/>
               </w:rPr>
               <w:t>Fizikai Adatfolyam diagramok (DFD):</w:t>
-            </w:r>
-            <w:r>
-              <w:rPr>
-                <w:webHidden/>
-              </w:rPr>
-              <w:fldChar w:fldCharType="begin"/>
-            </w:r>
-            <w:r>
-              <w:rPr>
-                <w:webHidden/>
-              </w:rPr>
-              <w:instrText>PAGEREF _Toc193050628 \h</w:instrText>
-            </w:r>
-            <w:r>
-              <w:rPr>
-                <w:webHidden/>
-              </w:rPr>
-            </w:r>
-            <w:r>
-              <w:rPr>
-                <w:webHidden/>
-              </w:rPr>
-              <w:fldChar w:fldCharType="separate"/>
             </w:r>
             <w:r>
               <w:rPr>
                 <w:noProof/>
                 <w:webHidden/>
               </w:rPr>
+              <w:tab/>
+            </w:r>
+            <w:r>
+              <w:rPr>
+                <w:noProof/>
+                <w:webHidden/>
+              </w:rPr>
+              <w:fldChar w:fldCharType="begin"/>
+            </w:r>
+            <w:r>
+              <w:rPr>
+                <w:noProof/>
+                <w:webHidden/>
+              </w:rPr>
+              <w:instrText xml:space="preserve"> PAGEREF _Toc198314843 \h </w:instrText>
+            </w:r>
+            <w:r>
+              <w:rPr>
+                <w:noProof/>
+                <w:webHidden/>
+              </w:rPr>
+            </w:r>
+            <w:r>
+              <w:rPr>
+                <w:noProof/>
+                <w:webHidden/>
+              </w:rPr>
+              <w:fldChar w:fldCharType="separate"/>
+            </w:r>
+            <w:r>
+              <w:rPr>
+                <w:noProof/>
+                <w:webHidden/>
+              </w:rPr>
               <w:t>5</w:t>
             </w:r>
             <w:r>
               <w:rPr>
+                <w:noProof/>
                 <w:webHidden/>
               </w:rPr>
               <w:fldChar w:fldCharType="end"/>
@@ -574,23 +643,24 @@
             </w:tabs>
             <w:rPr>
               <w:rFonts w:eastAsiaTheme="minorEastAsia"/>
+              <w:noProof/>
               <w:kern w:val="2"/>
               <w:lang w:val="hu-HU" w:eastAsia="hu-HU"/>
               <w14:ligatures w14:val="standardContextual"/>
             </w:rPr>
           </w:pPr>
-          <w:hyperlink w:anchor="_Toc193050629">
-            <w:r>
-              <w:rPr>
-                <w:rStyle w:val="IndexLink"/>
-                <w:webHidden/>
+          <w:hyperlink w:anchor="_Toc198314844" w:history="1">
+            <w:r>
+              <w:rPr>
+                <w:rStyle w:val="Hiperhivatkozs"/>
+                <w:noProof/>
               </w:rPr>
               <w:t>V.</w:t>
             </w:r>
             <w:r>
               <w:rPr>
-                <w:rStyle w:val="IndexLink"/>
                 <w:rFonts w:eastAsiaTheme="minorEastAsia"/>
+                <w:noProof/>
                 <w:kern w:val="2"/>
                 <w:lang w:val="hu-HU" w:eastAsia="hu-HU"/>
                 <w14:ligatures w14:val="standardContextual"/>
@@ -599,42 +669,55 @@
             </w:r>
             <w:r>
               <w:rPr>
-                <w:rStyle w:val="IndexLink"/>
+                <w:rStyle w:val="Hiperhivatkozs"/>
+                <w:noProof/>
               </w:rPr>
               <w:t>Logikai Adatfolyam diagram</w:t>
-            </w:r>
-            <w:r>
-              <w:rPr>
-                <w:webHidden/>
-              </w:rPr>
-              <w:fldChar w:fldCharType="begin"/>
-            </w:r>
-            <w:r>
-              <w:rPr>
-                <w:webHidden/>
-              </w:rPr>
-              <w:instrText>PAGEREF _Toc193050629 \h</w:instrText>
-            </w:r>
-            <w:r>
-              <w:rPr>
-                <w:webHidden/>
-              </w:rPr>
-            </w:r>
-            <w:r>
-              <w:rPr>
-                <w:webHidden/>
-              </w:rPr>
-              <w:fldChar w:fldCharType="separate"/>
             </w:r>
             <w:r>
               <w:rPr>
                 <w:noProof/>
                 <w:webHidden/>
               </w:rPr>
+              <w:tab/>
+            </w:r>
+            <w:r>
+              <w:rPr>
+                <w:noProof/>
+                <w:webHidden/>
+              </w:rPr>
+              <w:fldChar w:fldCharType="begin"/>
+            </w:r>
+            <w:r>
+              <w:rPr>
+                <w:noProof/>
+                <w:webHidden/>
+              </w:rPr>
+              <w:instrText xml:space="preserve"> PAGEREF _Toc198314844 \h </w:instrText>
+            </w:r>
+            <w:r>
+              <w:rPr>
+                <w:noProof/>
+                <w:webHidden/>
+              </w:rPr>
+            </w:r>
+            <w:r>
+              <w:rPr>
+                <w:noProof/>
+                <w:webHidden/>
+              </w:rPr>
+              <w:fldChar w:fldCharType="separate"/>
+            </w:r>
+            <w:r>
+              <w:rPr>
+                <w:noProof/>
+                <w:webHidden/>
+              </w:rPr>
               <w:t>6</w:t>
             </w:r>
             <w:r>
               <w:rPr>
+                <w:noProof/>
                 <w:webHidden/>
               </w:rPr>
               <w:fldChar w:fldCharType="end"/>
@@ -650,23 +733,24 @@
             </w:tabs>
             <w:rPr>
               <w:rFonts w:eastAsiaTheme="minorEastAsia"/>
+              <w:noProof/>
               <w:kern w:val="2"/>
               <w:lang w:val="hu-HU" w:eastAsia="hu-HU"/>
               <w14:ligatures w14:val="standardContextual"/>
             </w:rPr>
           </w:pPr>
-          <w:hyperlink w:anchor="_Toc193050630">
-            <w:r>
-              <w:rPr>
-                <w:rStyle w:val="IndexLink"/>
-                <w:webHidden/>
+          <w:hyperlink w:anchor="_Toc198314845" w:history="1">
+            <w:r>
+              <w:rPr>
+                <w:rStyle w:val="Hiperhivatkozs"/>
+                <w:noProof/>
               </w:rPr>
               <w:t>VII.</w:t>
             </w:r>
             <w:r>
               <w:rPr>
-                <w:rStyle w:val="IndexLink"/>
                 <w:rFonts w:eastAsiaTheme="minorEastAsia"/>
+                <w:noProof/>
                 <w:kern w:val="2"/>
                 <w:lang w:val="hu-HU" w:eastAsia="hu-HU"/>
                 <w14:ligatures w14:val="standardContextual"/>
@@ -675,42 +759,55 @@
             </w:r>
             <w:r>
               <w:rPr>
-                <w:rStyle w:val="IndexLink"/>
+                <w:rStyle w:val="Hiperhivatkozs"/>
+                <w:noProof/>
               </w:rPr>
               <w:t>Egyed-Kapcsolat (EK) - diagram</w:t>
-            </w:r>
-            <w:r>
-              <w:rPr>
-                <w:webHidden/>
-              </w:rPr>
-              <w:fldChar w:fldCharType="begin"/>
-            </w:r>
-            <w:r>
-              <w:rPr>
-                <w:webHidden/>
-              </w:rPr>
-              <w:instrText>PAGEREF _Toc193050630 \h</w:instrText>
-            </w:r>
-            <w:r>
-              <w:rPr>
-                <w:webHidden/>
-              </w:rPr>
-            </w:r>
-            <w:r>
-              <w:rPr>
-                <w:webHidden/>
-              </w:rPr>
-              <w:fldChar w:fldCharType="separate"/>
             </w:r>
             <w:r>
               <w:rPr>
                 <w:noProof/>
                 <w:webHidden/>
               </w:rPr>
+              <w:tab/>
+            </w:r>
+            <w:r>
+              <w:rPr>
+                <w:noProof/>
+                <w:webHidden/>
+              </w:rPr>
+              <w:fldChar w:fldCharType="begin"/>
+            </w:r>
+            <w:r>
+              <w:rPr>
+                <w:noProof/>
+                <w:webHidden/>
+              </w:rPr>
+              <w:instrText xml:space="preserve"> PAGEREF _Toc198314845 \h </w:instrText>
+            </w:r>
+            <w:r>
+              <w:rPr>
+                <w:noProof/>
+                <w:webHidden/>
+              </w:rPr>
+            </w:r>
+            <w:r>
+              <w:rPr>
+                <w:noProof/>
+                <w:webHidden/>
+              </w:rPr>
+              <w:fldChar w:fldCharType="separate"/>
+            </w:r>
+            <w:r>
+              <w:rPr>
+                <w:noProof/>
+                <w:webHidden/>
+              </w:rPr>
               <w:t>8</w:t>
             </w:r>
             <w:r>
               <w:rPr>
+                <w:noProof/>
                 <w:webHidden/>
               </w:rPr>
               <w:fldChar w:fldCharType="end"/>
@@ -726,23 +823,24 @@
             </w:tabs>
             <w:rPr>
               <w:rFonts w:eastAsiaTheme="minorEastAsia"/>
+              <w:noProof/>
               <w:kern w:val="2"/>
               <w:lang w:val="hu-HU" w:eastAsia="hu-HU"/>
               <w14:ligatures w14:val="standardContextual"/>
             </w:rPr>
           </w:pPr>
-          <w:hyperlink w:anchor="_Toc193050631">
-            <w:r>
-              <w:rPr>
-                <w:rStyle w:val="IndexLink"/>
-                <w:webHidden/>
+          <w:hyperlink w:anchor="_Toc198314846" w:history="1">
+            <w:r>
+              <w:rPr>
+                <w:rStyle w:val="Hiperhivatkozs"/>
+                <w:noProof/>
               </w:rPr>
               <w:t>VIII.</w:t>
             </w:r>
             <w:r>
               <w:rPr>
-                <w:rStyle w:val="IndexLink"/>
                 <w:rFonts w:eastAsiaTheme="minorEastAsia"/>
+                <w:noProof/>
                 <w:kern w:val="2"/>
                 <w:lang w:val="hu-HU" w:eastAsia="hu-HU"/>
                 <w14:ligatures w14:val="standardContextual"/>
@@ -751,42 +849,55 @@
             </w:r>
             <w:r>
               <w:rPr>
-                <w:rStyle w:val="IndexLink"/>
+                <w:rStyle w:val="Hiperhivatkozs"/>
+                <w:noProof/>
               </w:rPr>
               <w:t>Relációs adatelemzés</w:t>
-            </w:r>
-            <w:r>
-              <w:rPr>
-                <w:webHidden/>
-              </w:rPr>
-              <w:fldChar w:fldCharType="begin"/>
-            </w:r>
-            <w:r>
-              <w:rPr>
-                <w:webHidden/>
-              </w:rPr>
-              <w:instrText>PAGEREF _Toc193050631 \h</w:instrText>
-            </w:r>
-            <w:r>
-              <w:rPr>
-                <w:webHidden/>
-              </w:rPr>
-            </w:r>
-            <w:r>
-              <w:rPr>
-                <w:webHidden/>
-              </w:rPr>
-              <w:fldChar w:fldCharType="separate"/>
             </w:r>
             <w:r>
               <w:rPr>
                 <w:noProof/>
                 <w:webHidden/>
               </w:rPr>
+              <w:tab/>
+            </w:r>
+            <w:r>
+              <w:rPr>
+                <w:noProof/>
+                <w:webHidden/>
+              </w:rPr>
+              <w:fldChar w:fldCharType="begin"/>
+            </w:r>
+            <w:r>
+              <w:rPr>
+                <w:noProof/>
+                <w:webHidden/>
+              </w:rPr>
+              <w:instrText xml:space="preserve"> PAGEREF _Toc198314846 \h </w:instrText>
+            </w:r>
+            <w:r>
+              <w:rPr>
+                <w:noProof/>
+                <w:webHidden/>
+              </w:rPr>
+            </w:r>
+            <w:r>
+              <w:rPr>
+                <w:noProof/>
+                <w:webHidden/>
+              </w:rPr>
+              <w:fldChar w:fldCharType="separate"/>
+            </w:r>
+            <w:r>
+              <w:rPr>
+                <w:noProof/>
+                <w:webHidden/>
+              </w:rPr>
               <w:t>9</w:t>
             </w:r>
             <w:r>
               <w:rPr>
+                <w:noProof/>
                 <w:webHidden/>
               </w:rPr>
               <w:fldChar w:fldCharType="end"/>
@@ -801,51 +912,64 @@
             </w:tabs>
             <w:rPr>
               <w:rFonts w:eastAsiaTheme="minorEastAsia"/>
+              <w:noProof/>
               <w:kern w:val="2"/>
               <w:lang w:val="hu-HU" w:eastAsia="hu-HU"/>
               <w14:ligatures w14:val="standardContextual"/>
             </w:rPr>
           </w:pPr>
-          <w:hyperlink w:anchor="_Toc193050632">
-            <w:r>
-              <w:rPr>
-                <w:rStyle w:val="IndexLink"/>
-                <w:webHidden/>
+          <w:hyperlink w:anchor="_Toc198314847" w:history="1">
+            <w:r>
+              <w:rPr>
+                <w:rStyle w:val="Hiperhivatkozs"/>
+                <w:noProof/>
               </w:rPr>
               <w:t>Relációsémák</w:t>
-            </w:r>
-            <w:r>
-              <w:rPr>
-                <w:webHidden/>
-              </w:rPr>
-              <w:fldChar w:fldCharType="begin"/>
-            </w:r>
-            <w:r>
-              <w:rPr>
-                <w:webHidden/>
-              </w:rPr>
-              <w:instrText>PAGEREF _Toc193050632 \h</w:instrText>
-            </w:r>
-            <w:r>
-              <w:rPr>
-                <w:webHidden/>
-              </w:rPr>
-            </w:r>
-            <w:r>
-              <w:rPr>
-                <w:webHidden/>
-              </w:rPr>
-              <w:fldChar w:fldCharType="separate"/>
             </w:r>
             <w:r>
               <w:rPr>
                 <w:noProof/>
                 <w:webHidden/>
               </w:rPr>
+              <w:tab/>
+            </w:r>
+            <w:r>
+              <w:rPr>
+                <w:noProof/>
+                <w:webHidden/>
+              </w:rPr>
+              <w:fldChar w:fldCharType="begin"/>
+            </w:r>
+            <w:r>
+              <w:rPr>
+                <w:noProof/>
+                <w:webHidden/>
+              </w:rPr>
+              <w:instrText xml:space="preserve"> PAGEREF _Toc198314847 \h </w:instrText>
+            </w:r>
+            <w:r>
+              <w:rPr>
+                <w:noProof/>
+                <w:webHidden/>
+              </w:rPr>
+            </w:r>
+            <w:r>
+              <w:rPr>
+                <w:noProof/>
+                <w:webHidden/>
+              </w:rPr>
+              <w:fldChar w:fldCharType="separate"/>
+            </w:r>
+            <w:r>
+              <w:rPr>
+                <w:noProof/>
+                <w:webHidden/>
+              </w:rPr>
               <w:t>9</w:t>
             </w:r>
             <w:r>
               <w:rPr>
+                <w:noProof/>
                 <w:webHidden/>
               </w:rPr>
               <w:fldChar w:fldCharType="end"/>
@@ -860,52 +984,65 @@
             </w:tabs>
             <w:rPr>
               <w:rFonts w:eastAsiaTheme="minorEastAsia"/>
+              <w:noProof/>
               <w:kern w:val="2"/>
               <w:lang w:val="hu-HU" w:eastAsia="hu-HU"/>
               <w14:ligatures w14:val="standardContextual"/>
             </w:rPr>
           </w:pPr>
-          <w:hyperlink w:anchor="_Toc193050633">
-            <w:r>
-              <w:rPr>
-                <w:rStyle w:val="IndexLink"/>
-                <w:webHidden/>
+          <w:hyperlink w:anchor="_Toc198314848" w:history="1">
+            <w:r>
+              <w:rPr>
+                <w:rStyle w:val="Hiperhivatkozs"/>
+                <w:noProof/>
                 <w:lang w:val="hu-HU"/>
               </w:rPr>
               <w:t>Normalizálás</w:t>
-            </w:r>
-            <w:r>
-              <w:rPr>
-                <w:webHidden/>
-              </w:rPr>
-              <w:fldChar w:fldCharType="begin"/>
-            </w:r>
-            <w:r>
-              <w:rPr>
-                <w:webHidden/>
-              </w:rPr>
-              <w:instrText>PAGEREF _Toc193050633 \h</w:instrText>
-            </w:r>
-            <w:r>
-              <w:rPr>
-                <w:webHidden/>
-              </w:rPr>
-            </w:r>
-            <w:r>
-              <w:rPr>
-                <w:webHidden/>
-              </w:rPr>
-              <w:fldChar w:fldCharType="separate"/>
             </w:r>
             <w:r>
               <w:rPr>
                 <w:noProof/>
                 <w:webHidden/>
               </w:rPr>
+              <w:tab/>
+            </w:r>
+            <w:r>
+              <w:rPr>
+                <w:noProof/>
+                <w:webHidden/>
+              </w:rPr>
+              <w:fldChar w:fldCharType="begin"/>
+            </w:r>
+            <w:r>
+              <w:rPr>
+                <w:noProof/>
+                <w:webHidden/>
+              </w:rPr>
+              <w:instrText xml:space="preserve"> PAGEREF _Toc198314848 \h </w:instrText>
+            </w:r>
+            <w:r>
+              <w:rPr>
+                <w:noProof/>
+                <w:webHidden/>
+              </w:rPr>
+            </w:r>
+            <w:r>
+              <w:rPr>
+                <w:noProof/>
+                <w:webHidden/>
+              </w:rPr>
+              <w:fldChar w:fldCharType="separate"/>
+            </w:r>
+            <w:r>
+              <w:rPr>
+                <w:noProof/>
+                <w:webHidden/>
+              </w:rPr>
               <w:t>10</w:t>
             </w:r>
             <w:r>
               <w:rPr>
+                <w:noProof/>
                 <w:webHidden/>
               </w:rPr>
               <w:fldChar w:fldCharType="end"/>
@@ -920,51 +1057,208 @@
             </w:tabs>
             <w:rPr>
               <w:rFonts w:eastAsiaTheme="minorEastAsia"/>
+              <w:noProof/>
               <w:kern w:val="2"/>
               <w:lang w:val="hu-HU" w:eastAsia="hu-HU"/>
               <w14:ligatures w14:val="standardContextual"/>
             </w:rPr>
           </w:pPr>
-          <w:hyperlink w:anchor="_Toc193050634">
-            <w:r>
-              <w:rPr>
-                <w:rStyle w:val="IndexLink"/>
-                <w:webHidden/>
+          <w:hyperlink w:anchor="_Toc198314849" w:history="1">
+            <w:r>
+              <w:rPr>
+                <w:rStyle w:val="Hiperhivatkozs"/>
+                <w:noProof/>
               </w:rPr>
               <w:t>Táblák leírása</w:t>
-            </w:r>
-            <w:r>
-              <w:rPr>
-                <w:webHidden/>
-              </w:rPr>
-              <w:fldChar w:fldCharType="begin"/>
-            </w:r>
-            <w:r>
-              <w:rPr>
-                <w:webHidden/>
-              </w:rPr>
-              <w:instrText>PAGEREF _Toc193050634 \h</w:instrText>
-            </w:r>
-            <w:r>
-              <w:rPr>
-                <w:webHidden/>
-              </w:rPr>
-            </w:r>
-            <w:r>
-              <w:rPr>
-                <w:webHidden/>
-              </w:rPr>
-              <w:fldChar w:fldCharType="separate"/>
             </w:r>
             <w:r>
               <w:rPr>
                 <w:noProof/>
                 <w:webHidden/>
               </w:rPr>
+              <w:tab/>
+            </w:r>
+            <w:r>
+              <w:rPr>
+                <w:noProof/>
+                <w:webHidden/>
+              </w:rPr>
+              <w:fldChar w:fldCharType="begin"/>
+            </w:r>
+            <w:r>
+              <w:rPr>
+                <w:noProof/>
+                <w:webHidden/>
+              </w:rPr>
+              <w:instrText xml:space="preserve"> PAGEREF _Toc198314849 \h </w:instrText>
+            </w:r>
+            <w:r>
+              <w:rPr>
+                <w:noProof/>
+                <w:webHidden/>
+              </w:rPr>
+            </w:r>
+            <w:r>
+              <w:rPr>
+                <w:noProof/>
+                <w:webHidden/>
+              </w:rPr>
+              <w:fldChar w:fldCharType="separate"/>
+            </w:r>
+            <w:r>
+              <w:rPr>
+                <w:noProof/>
+                <w:webHidden/>
+              </w:rPr>
               <w:t>11</w:t>
             </w:r>
             <w:r>
               <w:rPr>
+                <w:noProof/>
+                <w:webHidden/>
+              </w:rPr>
+              <w:fldChar w:fldCharType="end"/>
+            </w:r>
+          </w:hyperlink>
+        </w:p>
+        <w:p>
+          <w:pPr>
+            <w:pStyle w:val="TJ2"/>
+            <w:tabs>
+              <w:tab w:val="right" w:leader="dot" w:pos="10456"/>
+            </w:tabs>
+            <w:rPr>
+              <w:rFonts w:eastAsiaTheme="minorEastAsia"/>
+              <w:noProof/>
+              <w:kern w:val="2"/>
+              <w:lang w:val="hu-HU" w:eastAsia="hu-HU"/>
+              <w14:ligatures w14:val="standardContextual"/>
+            </w:rPr>
+          </w:pPr>
+          <w:hyperlink w:anchor="_Toc198314850" w:history="1">
+            <w:r>
+              <w:rPr>
+                <w:rStyle w:val="Hiperhivatkozs"/>
+                <w:noProof/>
+              </w:rPr>
+              <w:t>Videó metadata</w:t>
+            </w:r>
+            <w:r>
+              <w:rPr>
+                <w:noProof/>
+                <w:webHidden/>
+              </w:rPr>
+              <w:tab/>
+            </w:r>
+            <w:r>
+              <w:rPr>
+                <w:noProof/>
+                <w:webHidden/>
+              </w:rPr>
+              <w:fldChar w:fldCharType="begin"/>
+            </w:r>
+            <w:r>
+              <w:rPr>
+                <w:noProof/>
+                <w:webHidden/>
+              </w:rPr>
+              <w:instrText xml:space="preserve"> PAGEREF _Toc198314850 \h </w:instrText>
+            </w:r>
+            <w:r>
+              <w:rPr>
+                <w:noProof/>
+                <w:webHidden/>
+              </w:rPr>
+            </w:r>
+            <w:r>
+              <w:rPr>
+                <w:noProof/>
+                <w:webHidden/>
+              </w:rPr>
+              <w:fldChar w:fldCharType="separate"/>
+            </w:r>
+            <w:r>
+              <w:rPr>
+                <w:noProof/>
+                <w:webHidden/>
+              </w:rPr>
+              <w:t>11</w:t>
+            </w:r>
+            <w:r>
+              <w:rPr>
+                <w:noProof/>
+                <w:webHidden/>
+              </w:rPr>
+              <w:fldChar w:fldCharType="end"/>
+            </w:r>
+          </w:hyperlink>
+        </w:p>
+        <w:p>
+          <w:pPr>
+            <w:pStyle w:val="TJ2"/>
+            <w:tabs>
+              <w:tab w:val="right" w:leader="dot" w:pos="10456"/>
+            </w:tabs>
+            <w:rPr>
+              <w:rFonts w:eastAsiaTheme="minorEastAsia"/>
+              <w:noProof/>
+              <w:kern w:val="2"/>
+              <w:lang w:val="hu-HU" w:eastAsia="hu-HU"/>
+              <w14:ligatures w14:val="standardContextual"/>
+            </w:rPr>
+          </w:pPr>
+          <w:hyperlink w:anchor="_Toc198314851" w:history="1">
+            <w:r>
+              <w:rPr>
+                <w:rStyle w:val="Hiperhivatkozs"/>
+                <w:noProof/>
+              </w:rPr>
+              <w:t>Videó cimke</w:t>
+            </w:r>
+            <w:r>
+              <w:rPr>
+                <w:noProof/>
+                <w:webHidden/>
+              </w:rPr>
+              <w:tab/>
+            </w:r>
+            <w:r>
+              <w:rPr>
+                <w:noProof/>
+                <w:webHidden/>
+              </w:rPr>
+              <w:fldChar w:fldCharType="begin"/>
+            </w:r>
+            <w:r>
+              <w:rPr>
+                <w:noProof/>
+                <w:webHidden/>
+              </w:rPr>
+              <w:instrText xml:space="preserve"> PAGEREF _Toc198314851 \h </w:instrText>
+            </w:r>
+            <w:r>
+              <w:rPr>
+                <w:noProof/>
+                <w:webHidden/>
+              </w:rPr>
+            </w:r>
+            <w:r>
+              <w:rPr>
+                <w:noProof/>
+                <w:webHidden/>
+              </w:rPr>
+              <w:fldChar w:fldCharType="separate"/>
+            </w:r>
+            <w:r>
+              <w:rPr>
+                <w:noProof/>
+                <w:webHidden/>
+              </w:rPr>
+              <w:t>12</w:t>
+            </w:r>
+            <w:r>
+              <w:rPr>
+                <w:noProof/>
                 <w:webHidden/>
               </w:rPr>
               <w:fldChar w:fldCharType="end"/>
@@ -980,23 +1274,24 @@
             </w:tabs>
             <w:rPr>
               <w:rFonts w:eastAsiaTheme="minorEastAsia"/>
+              <w:noProof/>
               <w:kern w:val="2"/>
               <w:lang w:val="hu-HU" w:eastAsia="hu-HU"/>
               <w14:ligatures w14:val="standardContextual"/>
             </w:rPr>
           </w:pPr>
-          <w:hyperlink w:anchor="_Toc193050635">
-            <w:r>
-              <w:rPr>
-                <w:rStyle w:val="IndexLink"/>
-                <w:webHidden/>
+          <w:hyperlink w:anchor="_Toc198314852" w:history="1">
+            <w:r>
+              <w:rPr>
+                <w:rStyle w:val="Hiperhivatkozs"/>
+                <w:noProof/>
               </w:rPr>
               <w:t>X.</w:t>
             </w:r>
             <w:r>
               <w:rPr>
-                <w:rStyle w:val="IndexLink"/>
                 <w:rFonts w:eastAsiaTheme="minorEastAsia"/>
+                <w:noProof/>
                 <w:kern w:val="2"/>
                 <w:lang w:val="hu-HU" w:eastAsia="hu-HU"/>
                 <w14:ligatures w14:val="standardContextual"/>
@@ -1005,42 +1300,55 @@
             </w:r>
             <w:r>
               <w:rPr>
-                <w:rStyle w:val="IndexLink"/>
+                <w:rStyle w:val="Hiperhivatkozs"/>
+                <w:noProof/>
               </w:rPr>
               <w:t>Szerep-funkció mátrix</w:t>
-            </w:r>
-            <w:r>
-              <w:rPr>
-                <w:webHidden/>
-              </w:rPr>
-              <w:fldChar w:fldCharType="begin"/>
-            </w:r>
-            <w:r>
-              <w:rPr>
-                <w:webHidden/>
-              </w:rPr>
-              <w:instrText>PAGEREF _Toc193050635 \h</w:instrText>
-            </w:r>
-            <w:r>
-              <w:rPr>
-                <w:webHidden/>
-              </w:rPr>
-            </w:r>
-            <w:r>
-              <w:rPr>
-                <w:webHidden/>
-              </w:rPr>
-              <w:fldChar w:fldCharType="separate"/>
             </w:r>
             <w:r>
               <w:rPr>
                 <w:noProof/>
                 <w:webHidden/>
               </w:rPr>
+              <w:tab/>
+            </w:r>
+            <w:r>
+              <w:rPr>
+                <w:noProof/>
+                <w:webHidden/>
+              </w:rPr>
+              <w:fldChar w:fldCharType="begin"/>
+            </w:r>
+            <w:r>
+              <w:rPr>
+                <w:noProof/>
+                <w:webHidden/>
+              </w:rPr>
+              <w:instrText xml:space="preserve"> PAGEREF _Toc198314852 \h </w:instrText>
+            </w:r>
+            <w:r>
+              <w:rPr>
+                <w:noProof/>
+                <w:webHidden/>
+              </w:rPr>
+            </w:r>
+            <w:r>
+              <w:rPr>
+                <w:noProof/>
+                <w:webHidden/>
+              </w:rPr>
+              <w:fldChar w:fldCharType="separate"/>
+            </w:r>
+            <w:r>
+              <w:rPr>
+                <w:noProof/>
+                <w:webHidden/>
+              </w:rPr>
               <w:t>13</w:t>
             </w:r>
             <w:r>
               <w:rPr>
+                <w:noProof/>
                 <w:webHidden/>
               </w:rPr>
               <w:fldChar w:fldCharType="end"/>
@@ -1056,23 +1364,24 @@
             </w:tabs>
             <w:rPr>
               <w:rFonts w:eastAsiaTheme="minorEastAsia"/>
+              <w:noProof/>
               <w:kern w:val="2"/>
               <w:lang w:val="hu-HU" w:eastAsia="hu-HU"/>
               <w14:ligatures w14:val="standardContextual"/>
             </w:rPr>
           </w:pPr>
-          <w:hyperlink w:anchor="_Toc193050636">
-            <w:r>
-              <w:rPr>
-                <w:rStyle w:val="IndexLink"/>
-                <w:webHidden/>
+          <w:hyperlink w:anchor="_Toc198314853" w:history="1">
+            <w:r>
+              <w:rPr>
+                <w:rStyle w:val="Hiperhivatkozs"/>
+                <w:noProof/>
               </w:rPr>
               <w:t>XI.</w:t>
             </w:r>
             <w:r>
               <w:rPr>
-                <w:rStyle w:val="IndexLink"/>
                 <w:rFonts w:eastAsiaTheme="minorEastAsia"/>
+                <w:noProof/>
                 <w:kern w:val="2"/>
                 <w:lang w:val="hu-HU" w:eastAsia="hu-HU"/>
                 <w14:ligatures w14:val="standardContextual"/>
@@ -1081,42 +1390,69 @@
             </w:r>
             <w:r>
               <w:rPr>
-                <w:rStyle w:val="IndexLink"/>
-              </w:rPr>
-              <w:t>Egyed-esemény mátrix</w:t>
-            </w:r>
-            <w:r>
-              <w:rPr>
-                <w:webHidden/>
-              </w:rPr>
-              <w:fldChar w:fldCharType="begin"/>
-            </w:r>
-            <w:r>
-              <w:rPr>
-                <w:webHidden/>
-              </w:rPr>
-              <w:instrText>PAGEREF _Toc193050636 \h</w:instrText>
-            </w:r>
-            <w:r>
-              <w:rPr>
-                <w:webHidden/>
-              </w:rPr>
-            </w:r>
-            <w:r>
-              <w:rPr>
-                <w:webHidden/>
-              </w:rPr>
-              <w:fldChar w:fldCharType="separate"/>
+                <w:rStyle w:val="Hiperhivatkozs"/>
+                <w:noProof/>
+              </w:rPr>
+              <w:t>Egy</w:t>
+            </w:r>
+            <w:r>
+              <w:rPr>
+                <w:rStyle w:val="Hiperhivatkozs"/>
+                <w:noProof/>
+              </w:rPr>
+              <w:t>e</w:t>
+            </w:r>
+            <w:r>
+              <w:rPr>
+                <w:rStyle w:val="Hiperhivatkozs"/>
+                <w:noProof/>
+              </w:rPr>
+              <w:t>d-esemény mátrix</w:t>
             </w:r>
             <w:r>
               <w:rPr>
                 <w:noProof/>
                 <w:webHidden/>
               </w:rPr>
+              <w:tab/>
+            </w:r>
+            <w:r>
+              <w:rPr>
+                <w:noProof/>
+                <w:webHidden/>
+              </w:rPr>
+              <w:fldChar w:fldCharType="begin"/>
+            </w:r>
+            <w:r>
+              <w:rPr>
+                <w:noProof/>
+                <w:webHidden/>
+              </w:rPr>
+              <w:instrText xml:space="preserve"> PAGEREF _Toc198314853 \h </w:instrText>
+            </w:r>
+            <w:r>
+              <w:rPr>
+                <w:noProof/>
+                <w:webHidden/>
+              </w:rPr>
+            </w:r>
+            <w:r>
+              <w:rPr>
+                <w:noProof/>
+                <w:webHidden/>
+              </w:rPr>
+              <w:fldChar w:fldCharType="separate"/>
+            </w:r>
+            <w:r>
+              <w:rPr>
+                <w:noProof/>
+                <w:webHidden/>
+              </w:rPr>
               <w:t>13</w:t>
             </w:r>
             <w:r>
               <w:rPr>
+                <w:noProof/>
                 <w:webHidden/>
               </w:rPr>
               <w:fldChar w:fldCharType="end"/>
@@ -1132,23 +1468,24 @@
             </w:tabs>
             <w:rPr>
               <w:rFonts w:eastAsiaTheme="minorEastAsia"/>
+              <w:noProof/>
               <w:kern w:val="2"/>
               <w:lang w:val="hu-HU" w:eastAsia="hu-HU"/>
               <w14:ligatures w14:val="standardContextual"/>
             </w:rPr>
           </w:pPr>
-          <w:hyperlink w:anchor="_Toc193050637">
-            <w:r>
-              <w:rPr>
-                <w:rStyle w:val="IndexLink"/>
-                <w:webHidden/>
+          <w:hyperlink w:anchor="_Toc198314854" w:history="1">
+            <w:r>
+              <w:rPr>
+                <w:rStyle w:val="Hiperhivatkozs"/>
+                <w:noProof/>
               </w:rPr>
               <w:t>XII.</w:t>
             </w:r>
             <w:r>
               <w:rPr>
-                <w:rStyle w:val="IndexLink"/>
                 <w:rFonts w:eastAsiaTheme="minorEastAsia"/>
+                <w:noProof/>
                 <w:kern w:val="2"/>
                 <w:lang w:val="hu-HU" w:eastAsia="hu-HU"/>
                 <w14:ligatures w14:val="standardContextual"/>
@@ -1157,42 +1494,55 @@
             </w:r>
             <w:r>
               <w:rPr>
-                <w:rStyle w:val="IndexLink"/>
+                <w:rStyle w:val="Hiperhivatkozs"/>
+                <w:noProof/>
               </w:rPr>
               <w:t>Funkciómeghatározás</w:t>
-            </w:r>
-            <w:r>
-              <w:rPr>
-                <w:webHidden/>
-              </w:rPr>
-              <w:fldChar w:fldCharType="begin"/>
-            </w:r>
-            <w:r>
-              <w:rPr>
-                <w:webHidden/>
-              </w:rPr>
-              <w:instrText>PAGEREF _Toc193050637 \h</w:instrText>
-            </w:r>
-            <w:r>
-              <w:rPr>
-                <w:webHidden/>
-              </w:rPr>
-            </w:r>
-            <w:r>
-              <w:rPr>
-                <w:webHidden/>
-              </w:rPr>
-              <w:fldChar w:fldCharType="separate"/>
             </w:r>
             <w:r>
               <w:rPr>
                 <w:noProof/>
                 <w:webHidden/>
               </w:rPr>
+              <w:tab/>
+            </w:r>
+            <w:r>
+              <w:rPr>
+                <w:noProof/>
+                <w:webHidden/>
+              </w:rPr>
+              <w:fldChar w:fldCharType="begin"/>
+            </w:r>
+            <w:r>
+              <w:rPr>
+                <w:noProof/>
+                <w:webHidden/>
+              </w:rPr>
+              <w:instrText xml:space="preserve"> PAGEREF _Toc198314854 \h </w:instrText>
+            </w:r>
+            <w:r>
+              <w:rPr>
+                <w:noProof/>
+                <w:webHidden/>
+              </w:rPr>
+            </w:r>
+            <w:r>
+              <w:rPr>
+                <w:noProof/>
+                <w:webHidden/>
+              </w:rPr>
+              <w:fldChar w:fldCharType="separate"/>
+            </w:r>
+            <w:r>
+              <w:rPr>
+                <w:noProof/>
+                <w:webHidden/>
+              </w:rPr>
               <w:t>15</w:t>
             </w:r>
             <w:r>
               <w:rPr>
+                <w:noProof/>
                 <w:webHidden/>
               </w:rPr>
               <w:fldChar w:fldCharType="end"/>
@@ -1208,23 +1558,24 @@
             </w:tabs>
             <w:rPr>
               <w:rFonts w:eastAsiaTheme="minorEastAsia"/>
+              <w:noProof/>
               <w:kern w:val="2"/>
               <w:lang w:val="hu-HU" w:eastAsia="hu-HU"/>
               <w14:ligatures w14:val="standardContextual"/>
             </w:rPr>
           </w:pPr>
-          <w:hyperlink w:anchor="_Toc193050638">
-            <w:r>
-              <w:rPr>
-                <w:rStyle w:val="IndexLink"/>
-                <w:webHidden/>
+          <w:hyperlink w:anchor="_Toc198314855" w:history="1">
+            <w:r>
+              <w:rPr>
+                <w:rStyle w:val="Hiperhivatkozs"/>
+                <w:noProof/>
               </w:rPr>
               <w:t>XIII.</w:t>
             </w:r>
             <w:r>
               <w:rPr>
-                <w:rStyle w:val="IndexLink"/>
                 <w:rFonts w:eastAsiaTheme="minorEastAsia"/>
+                <w:noProof/>
                 <w:kern w:val="2"/>
                 <w:lang w:val="hu-HU" w:eastAsia="hu-HU"/>
                 <w14:ligatures w14:val="standardContextual"/>
@@ -1233,118 +1584,55 @@
             </w:r>
             <w:r>
               <w:rPr>
-                <w:rStyle w:val="IndexLink"/>
+                <w:rStyle w:val="Hiperhivatkozs"/>
+                <w:noProof/>
               </w:rPr>
               <w:t>Képernyőtervek</w:t>
-            </w:r>
-            <w:r>
-              <w:rPr>
-                <w:webHidden/>
-              </w:rPr>
-              <w:fldChar w:fldCharType="begin"/>
-            </w:r>
-            <w:r>
-              <w:rPr>
-                <w:webHidden/>
-              </w:rPr>
-              <w:instrText>PAGEREF _Toc193050638 \h</w:instrText>
-            </w:r>
-            <w:r>
-              <w:rPr>
-                <w:webHidden/>
-              </w:rPr>
-            </w:r>
-            <w:r>
-              <w:rPr>
-                <w:webHidden/>
-              </w:rPr>
-              <w:fldChar w:fldCharType="separate"/>
             </w:r>
             <w:r>
               <w:rPr>
                 <w:noProof/>
                 <w:webHidden/>
               </w:rPr>
-              <w:t>17</w:t>
-            </w:r>
-            <w:r>
-              <w:rPr>
-                <w:webHidden/>
-              </w:rPr>
-              <w:fldChar w:fldCharType="end"/>
-            </w:r>
-          </w:hyperlink>
-        </w:p>
-        <w:p>
-          <w:pPr>
-            <w:pStyle w:val="TJ2"/>
-            <w:tabs>
-              <w:tab w:val="left" w:pos="960"/>
-              <w:tab w:val="right" w:leader="dot" w:pos="10456"/>
-            </w:tabs>
-            <w:rPr>
-              <w:rFonts w:eastAsiaTheme="minorEastAsia"/>
-              <w:kern w:val="2"/>
-              <w:lang w:val="hu-HU" w:eastAsia="hu-HU"/>
-              <w14:ligatures w14:val="standardContextual"/>
-            </w:rPr>
-          </w:pPr>
-          <w:hyperlink w:anchor="_Toc193050639">
-            <w:r>
-              <w:rPr>
-                <w:rStyle w:val="IndexLink"/>
-                <w:webHidden/>
-              </w:rPr>
-              <w:t>XIV.</w:t>
-            </w:r>
-            <w:r>
-              <w:rPr>
-                <w:rStyle w:val="IndexLink"/>
-                <w:rFonts w:eastAsiaTheme="minorEastAsia"/>
-                <w:kern w:val="2"/>
-                <w:lang w:val="hu-HU" w:eastAsia="hu-HU"/>
-                <w14:ligatures w14:val="standardContextual"/>
-              </w:rPr>
               <w:tab/>
-            </w:r>
-            <w:r>
-              <w:rPr>
-                <w:rStyle w:val="IndexLink"/>
-              </w:rPr>
-              <w:t>Menütervek</w:t>
-            </w:r>
-            <w:r>
-              <w:rPr>
-                <w:webHidden/>
-              </w:rPr>
-              <w:fldChar w:fldCharType="begin"/>
-            </w:r>
-            <w:r>
-              <w:rPr>
-                <w:webHidden/>
-              </w:rPr>
-              <w:instrText>PAGEREF _Toc193050639 \h</w:instrText>
-            </w:r>
-            <w:r>
-              <w:rPr>
-                <w:webHidden/>
-              </w:rPr>
-            </w:r>
-            <w:r>
-              <w:rPr>
-                <w:webHidden/>
-              </w:rPr>
-              <w:fldChar w:fldCharType="separate"/>
             </w:r>
             <w:r>
               <w:rPr>
                 <w:noProof/>
                 <w:webHidden/>
               </w:rPr>
+              <w:fldChar w:fldCharType="begin"/>
+            </w:r>
+            <w:r>
+              <w:rPr>
+                <w:noProof/>
+                <w:webHidden/>
+              </w:rPr>
+              <w:instrText xml:space="preserve"> PAGEREF _Toc198314855 \h </w:instrText>
+            </w:r>
+            <w:r>
+              <w:rPr>
+                <w:noProof/>
+                <w:webHidden/>
+              </w:rPr>
+            </w:r>
+            <w:r>
+              <w:rPr>
+                <w:noProof/>
+                <w:webHidden/>
+              </w:rPr>
+              <w:fldChar w:fldCharType="separate"/>
+            </w:r>
+            <w:r>
+              <w:rPr>
+                <w:noProof/>
+                <w:webHidden/>
+              </w:rPr>
               <w:t>17</w:t>
             </w:r>
             <w:r>
               <w:rPr>
+                <w:noProof/>
                 <w:webHidden/>
               </w:rPr>
               <w:fldChar w:fldCharType="end"/>
@@ -1359,51 +1647,64 @@
             </w:tabs>
             <w:rPr>
               <w:rFonts w:eastAsiaTheme="minorEastAsia"/>
+              <w:noProof/>
               <w:kern w:val="2"/>
               <w:lang w:val="hu-HU" w:eastAsia="hu-HU"/>
               <w14:ligatures w14:val="standardContextual"/>
             </w:rPr>
           </w:pPr>
-          <w:hyperlink w:anchor="_Toc193050640">
-            <w:r>
-              <w:rPr>
-                <w:rStyle w:val="IndexLink"/>
-                <w:webHidden/>
-              </w:rPr>
-              <w:t>Összetett lekérdezések</w:t>
-            </w:r>
-            <w:r>
-              <w:rPr>
-                <w:webHidden/>
-              </w:rPr>
-              <w:fldChar w:fldCharType="begin"/>
-            </w:r>
-            <w:r>
-              <w:rPr>
-                <w:webHidden/>
-              </w:rPr>
-              <w:instrText>PAGEREF _Toc193050640 \h</w:instrText>
-            </w:r>
-            <w:r>
-              <w:rPr>
-                <w:webHidden/>
-              </w:rPr>
-            </w:r>
-            <w:r>
-              <w:rPr>
-                <w:webHidden/>
-              </w:rPr>
-              <w:fldChar w:fldCharType="separate"/>
+          <w:hyperlink w:anchor="_Toc198314856" w:history="1">
+            <w:r>
+              <w:rPr>
+                <w:rStyle w:val="Hiperhivatkozs"/>
+                <w:noProof/>
+              </w:rPr>
+              <w:t>XIV. Triggerek (triggers.sql)</w:t>
             </w:r>
             <w:r>
               <w:rPr>
                 <w:noProof/>
                 <w:webHidden/>
               </w:rPr>
+              <w:tab/>
+            </w:r>
+            <w:r>
+              <w:rPr>
+                <w:noProof/>
+                <w:webHidden/>
+              </w:rPr>
+              <w:fldChar w:fldCharType="begin"/>
+            </w:r>
+            <w:r>
+              <w:rPr>
+                <w:noProof/>
+                <w:webHidden/>
+              </w:rPr>
+              <w:instrText xml:space="preserve"> PAGEREF _Toc198314856 \h </w:instrText>
+            </w:r>
+            <w:r>
+              <w:rPr>
+                <w:noProof/>
+                <w:webHidden/>
+              </w:rPr>
+            </w:r>
+            <w:r>
+              <w:rPr>
+                <w:noProof/>
+                <w:webHidden/>
+              </w:rPr>
+              <w:fldChar w:fldCharType="separate"/>
+            </w:r>
+            <w:r>
+              <w:rPr>
+                <w:noProof/>
+                <w:webHidden/>
+              </w:rPr>
               <w:t>17</w:t>
             </w:r>
             <w:r>
               <w:rPr>
+                <w:noProof/>
                 <w:webHidden/>
               </w:rPr>
               <w:fldChar w:fldCharType="end"/>
@@ -1418,51 +1719,64 @@
             </w:tabs>
             <w:rPr>
               <w:rFonts w:eastAsiaTheme="minorEastAsia"/>
+              <w:noProof/>
               <w:kern w:val="2"/>
               <w:lang w:val="hu-HU" w:eastAsia="hu-HU"/>
               <w14:ligatures w14:val="standardContextual"/>
             </w:rPr>
           </w:pPr>
-          <w:hyperlink w:anchor="_Toc193050641">
-            <w:r>
-              <w:rPr>
-                <w:rStyle w:val="IndexLink"/>
-                <w:webHidden/>
-              </w:rPr>
-              <w:t>Az alkalmazás telepítése</w:t>
-            </w:r>
-            <w:r>
-              <w:rPr>
-                <w:webHidden/>
-              </w:rPr>
-              <w:fldChar w:fldCharType="begin"/>
-            </w:r>
-            <w:r>
-              <w:rPr>
-                <w:webHidden/>
-              </w:rPr>
-              <w:instrText>PAGEREF _Toc193050641 \h</w:instrText>
-            </w:r>
-            <w:r>
-              <w:rPr>
-                <w:webHidden/>
-              </w:rPr>
-            </w:r>
-            <w:r>
-              <w:rPr>
-                <w:webHidden/>
-              </w:rPr>
-              <w:fldChar w:fldCharType="separate"/>
+          <w:hyperlink w:anchor="_Toc198314857" w:history="1">
+            <w:r>
+              <w:rPr>
+                <w:rStyle w:val="Hiperhivatkozs"/>
+                <w:noProof/>
+              </w:rPr>
+              <w:t>Összetett lekérdezések</w:t>
             </w:r>
             <w:r>
               <w:rPr>
                 <w:noProof/>
                 <w:webHidden/>
               </w:rPr>
-              <w:t>17</w:t>
-            </w:r>
-            <w:r>
-              <w:rPr>
+              <w:tab/>
+            </w:r>
+            <w:r>
+              <w:rPr>
+                <w:noProof/>
+                <w:webHidden/>
+              </w:rPr>
+              <w:fldChar w:fldCharType="begin"/>
+            </w:r>
+            <w:r>
+              <w:rPr>
+                <w:noProof/>
+                <w:webHidden/>
+              </w:rPr>
+              <w:instrText xml:space="preserve"> PAGEREF _Toc198314857 \h </w:instrText>
+            </w:r>
+            <w:r>
+              <w:rPr>
+                <w:noProof/>
+                <w:webHidden/>
+              </w:rPr>
+            </w:r>
+            <w:r>
+              <w:rPr>
+                <w:noProof/>
+                <w:webHidden/>
+              </w:rPr>
+              <w:fldChar w:fldCharType="separate"/>
+            </w:r>
+            <w:r>
+              <w:rPr>
+                <w:noProof/>
+                <w:webHidden/>
+              </w:rPr>
+              <w:t>18</w:t>
+            </w:r>
+            <w:r>
+              <w:rPr>
+                <w:noProof/>
                 <w:webHidden/>
               </w:rPr>
               <w:fldChar w:fldCharType="end"/>
@@ -1477,51 +1791,136 @@
             </w:tabs>
             <w:rPr>
               <w:rFonts w:eastAsiaTheme="minorEastAsia"/>
+              <w:noProof/>
               <w:kern w:val="2"/>
               <w:lang w:val="hu-HU" w:eastAsia="hu-HU"/>
               <w14:ligatures w14:val="standardContextual"/>
             </w:rPr>
           </w:pPr>
-          <w:hyperlink w:anchor="_Toc193050642">
-            <w:r>
-              <w:rPr>
-                <w:rStyle w:val="IndexLink"/>
-                <w:webHidden/>
-              </w:rPr>
-              <w:t>Egyéb</w:t>
-            </w:r>
-            <w:r>
-              <w:rPr>
-                <w:webHidden/>
-              </w:rPr>
-              <w:fldChar w:fldCharType="begin"/>
-            </w:r>
-            <w:r>
-              <w:rPr>
-                <w:webHidden/>
-              </w:rPr>
-              <w:instrText>PAGEREF _Toc193050642 \h</w:instrText>
-            </w:r>
-            <w:r>
-              <w:rPr>
-                <w:webHidden/>
-              </w:rPr>
-            </w:r>
-            <w:r>
-              <w:rPr>
-                <w:webHidden/>
-              </w:rPr>
-              <w:fldChar w:fldCharType="separate"/>
+          <w:hyperlink w:anchor="_Toc198314858" w:history="1">
+            <w:r>
+              <w:rPr>
+                <w:rStyle w:val="Hiperhivatkozs"/>
+                <w:noProof/>
+              </w:rPr>
+              <w:t>Az alkalmazás telepítése</w:t>
             </w:r>
             <w:r>
               <w:rPr>
                 <w:noProof/>
                 <w:webHidden/>
               </w:rPr>
-              <w:t>17</w:t>
-            </w:r>
-            <w:r>
-              <w:rPr>
+              <w:tab/>
+            </w:r>
+            <w:r>
+              <w:rPr>
+                <w:noProof/>
+                <w:webHidden/>
+              </w:rPr>
+              <w:fldChar w:fldCharType="begin"/>
+            </w:r>
+            <w:r>
+              <w:rPr>
+                <w:noProof/>
+                <w:webHidden/>
+              </w:rPr>
+              <w:instrText xml:space="preserve"> PAGEREF _Toc198314858 \h </w:instrText>
+            </w:r>
+            <w:r>
+              <w:rPr>
+                <w:noProof/>
+                <w:webHidden/>
+              </w:rPr>
+            </w:r>
+            <w:r>
+              <w:rPr>
+                <w:noProof/>
+                <w:webHidden/>
+              </w:rPr>
+              <w:fldChar w:fldCharType="separate"/>
+            </w:r>
+            <w:r>
+              <w:rPr>
+                <w:noProof/>
+                <w:webHidden/>
+              </w:rPr>
+              <w:t>18</w:t>
+            </w:r>
+            <w:r>
+              <w:rPr>
+                <w:noProof/>
+                <w:webHidden/>
+              </w:rPr>
+              <w:fldChar w:fldCharType="end"/>
+            </w:r>
+          </w:hyperlink>
+        </w:p>
+        <w:p>
+          <w:pPr>
+            <w:pStyle w:val="TJ2"/>
+            <w:tabs>
+              <w:tab w:val="right" w:leader="dot" w:pos="10456"/>
+            </w:tabs>
+            <w:rPr>
+              <w:rFonts w:eastAsiaTheme="minorEastAsia"/>
+              <w:noProof/>
+              <w:kern w:val="2"/>
+              <w:lang w:val="hu-HU" w:eastAsia="hu-HU"/>
+              <w14:ligatures w14:val="standardContextual"/>
+            </w:rPr>
+          </w:pPr>
+          <w:hyperlink w:anchor="_Toc198314859" w:history="1">
+            <w:r>
+              <w:rPr>
+                <w:rStyle w:val="Hiperhivatkozs"/>
+                <w:noProof/>
+              </w:rPr>
+              <w:t>Egyéb</w:t>
+            </w:r>
+            <w:r>
+              <w:rPr>
+                <w:noProof/>
+                <w:webHidden/>
+              </w:rPr>
+              <w:tab/>
+            </w:r>
+            <w:r>
+              <w:rPr>
+                <w:noProof/>
+                <w:webHidden/>
+              </w:rPr>
+              <w:fldChar w:fldCharType="begin"/>
+            </w:r>
+            <w:r>
+              <w:rPr>
+                <w:noProof/>
+                <w:webHidden/>
+              </w:rPr>
+              <w:instrText xml:space="preserve"> PAGEREF _Toc198314859 \h </w:instrText>
+            </w:r>
+            <w:r>
+              <w:rPr>
+                <w:noProof/>
+                <w:webHidden/>
+              </w:rPr>
+            </w:r>
+            <w:r>
+              <w:rPr>
+                <w:noProof/>
+                <w:webHidden/>
+              </w:rPr>
+              <w:fldChar w:fldCharType="separate"/>
+            </w:r>
+            <w:r>
+              <w:rPr>
+                <w:noProof/>
+                <w:webHidden/>
+              </w:rPr>
+              <w:t>18</w:t>
+            </w:r>
+            <w:r>
+              <w:rPr>
+                <w:noProof/>
                 <w:webHidden/>
               </w:rPr>
               <w:fldChar w:fldCharType="end"/>
@@ -1563,7 +1962,7 @@
           <w:numId w:val="10"/>
         </w:numPr>
       </w:pPr>
-      <w:bookmarkStart w:id="1" w:name="_Toc193050625"/>
+      <w:bookmarkStart w:id="1" w:name="_Toc198314840"/>
       <w:r>
         <w:lastRenderedPageBreak/>
         <w:t>Feladat szöveges leírása</w:t>
@@ -1816,7 +2215,7 @@
           <w:numId w:val="10"/>
         </w:numPr>
       </w:pPr>
-      <w:bookmarkStart w:id="2" w:name="_Toc193050626"/>
+      <w:bookmarkStart w:id="2" w:name="_Toc198314841"/>
       <w:r>
         <w:t>Követelménykatalógus</w:t>
       </w:r>
@@ -2594,7 +2993,7 @@
           <w:numId w:val="10"/>
         </w:numPr>
       </w:pPr>
-      <w:bookmarkStart w:id="3" w:name="_Toc193050627"/>
+      <w:bookmarkStart w:id="3" w:name="_Toc198314842"/>
       <w:r>
         <w:t>Munka felosztása</w:t>
       </w:r>
@@ -3379,16 +3778,13 @@
         </w:rPr>
       </w:pPr>
       <w:r>
-        <w:t>Triggerek írása a specifikációban jelölt funkciókhoz (0–3 pont</w:t>
+        <w:t>Triggerek írása (0–3 pont</w:t>
       </w:r>
       <w:r>
         <w:t xml:space="preserve"> triggerenként</w:t>
       </w:r>
       <w:r>
         <w:t>)</w:t>
-      </w:r>
-      <w:r>
-        <w:t xml:space="preserve"> legfeljebb 6</w:t>
       </w:r>
       <w:r>
         <w:t xml:space="preserve"> </w:t>
@@ -3467,40 +3863,17 @@
         </w:numPr>
       </w:pPr>
       <w:r>
-        <w:t>Funkciókat megvalósító összetett lekérdezések</w:t>
-      </w:r>
-      <w:r>
-        <w:t xml:space="preserve"> </w:t>
-      </w:r>
-      <w:r>
-        <w:t>(0–2 pont</w:t>
-      </w:r>
-      <w:r>
-        <w:t xml:space="preserve"> lekérdezésenként</w:t>
-      </w:r>
-      <w:r>
-        <w:t xml:space="preserve">) </w:t>
+        <w:t xml:space="preserve">Funkciókat megvalósító összetett lekérdezések </w:t>
+      </w:r>
+      <w:r>
+        <w:t xml:space="preserve">(0–2 pont lekérdezésenként) </w:t>
       </w:r>
       <w:r>
         <w:rPr>
           <w:rFonts w:cstheme="minorBidi"/>
           <w:lang w:val="en-US"/>
         </w:rPr>
-        <w:t>–</w:t>
-      </w:r>
-      <w:r>
-        <w:rPr>
-          <w:rFonts w:cstheme="minorBidi"/>
-          <w:lang w:val="en-US"/>
-        </w:rPr>
-        <w:t xml:space="preserve"> legalább 4 db </w:t>
-      </w:r>
-      <w:r>
-        <w:rPr>
-          <w:rFonts w:cstheme="minorBidi"/>
-          <w:lang w:val="en-US"/>
-        </w:rPr>
-        <w:t xml:space="preserve"> </w:t>
+        <w:t xml:space="preserve">– legalább 4 db  </w:t>
       </w:r>
       <w:r>
         <w:t xml:space="preserve">– </w:t>
@@ -3537,7 +3910,7 @@
           <w:numId w:val="10"/>
         </w:numPr>
       </w:pPr>
-      <w:bookmarkStart w:id="4" w:name="_Toc193050628"/>
+      <w:bookmarkStart w:id="4" w:name="_Toc198314843"/>
       <w:r>
         <w:t>Fizikai Adatfolyam diagramok (DFD):</w:t>
       </w:r>
@@ -3789,7 +4162,7 @@
           <w:numId w:val="10"/>
         </w:numPr>
       </w:pPr>
-      <w:bookmarkStart w:id="5" w:name="_Toc193050629"/>
+      <w:bookmarkStart w:id="5" w:name="_Toc198314844"/>
       <w:r>
         <w:t>Logikai Adatfolyam diagram</w:t>
       </w:r>
@@ -4152,7 +4525,7 @@
           <w:numId w:val="10"/>
         </w:numPr>
       </w:pPr>
-      <w:bookmarkStart w:id="6" w:name="_Toc193050630"/>
+      <w:bookmarkStart w:id="6" w:name="_Toc198314845"/>
       <w:r>
         <w:lastRenderedPageBreak/>
         <w:t>Egyed-Kapcsolat (EK) - diagram</w:t>
@@ -4244,7 +4617,7 @@
           <w:numId w:val="10"/>
         </w:numPr>
       </w:pPr>
-      <w:bookmarkStart w:id="7" w:name="_Toc193050631"/>
+      <w:bookmarkStart w:id="7" w:name="_Toc198314846"/>
       <w:r>
         <w:lastRenderedPageBreak/>
         <w:t>Relációs adatelemzés</w:t>
@@ -4255,7 +4628,7 @@
       <w:pPr>
         <w:pStyle w:val="Cmsor3"/>
       </w:pPr>
-      <w:bookmarkStart w:id="8" w:name="_Toc193050632"/>
+      <w:bookmarkStart w:id="8" w:name="_Toc198314847"/>
       <w:r>
         <w:t>Relációsémák</w:t>
       </w:r>
@@ -5155,7 +5528,7 @@
           <w:lang w:val="hu-HU"/>
         </w:rPr>
       </w:pPr>
-      <w:bookmarkStart w:id="9" w:name="_Toc193050633"/>
+      <w:bookmarkStart w:id="9" w:name="_Toc198314848"/>
       <w:r>
         <w:rPr>
           <w:lang w:val="hu-HU"/>
@@ -5224,7 +5597,7 @@
       <w:pPr>
         <w:pStyle w:val="Cmsor3"/>
       </w:pPr>
-      <w:bookmarkStart w:id="10" w:name="_Toc193050634"/>
+      <w:bookmarkStart w:id="10" w:name="_Toc198314849"/>
       <w:r>
         <w:lastRenderedPageBreak/>
         <w:t>Táblák leírása</w:t>
@@ -6631,6 +7004,7 @@
           <w:szCs w:val="24"/>
         </w:rPr>
       </w:pPr>
+      <w:bookmarkStart w:id="11" w:name="_Toc198314850"/>
       <w:r>
         <w:rPr>
           <w:b w:val="0"/>
@@ -6640,6 +7014,7 @@
         </w:rPr>
         <w:t>Videó metadata</w:t>
       </w:r>
+      <w:bookmarkEnd w:id="11"/>
     </w:p>
     <w:tbl>
       <w:tblPr>
@@ -8767,6 +9142,7 @@
           <w:szCs w:val="24"/>
         </w:rPr>
       </w:pPr>
+      <w:bookmarkStart w:id="12" w:name="_Toc198314851"/>
       <w:r>
         <w:rPr>
           <w:b w:val="0"/>
@@ -8776,6 +9152,7 @@
         </w:rPr>
         <w:t>Videó cimke</w:t>
       </w:r>
+      <w:bookmarkEnd w:id="12"/>
     </w:p>
     <w:tbl>
       <w:tblPr>
@@ -10224,11 +10601,11 @@
           <w:numId w:val="10"/>
         </w:numPr>
       </w:pPr>
-      <w:bookmarkStart w:id="11" w:name="_Toc193050635"/>
+      <w:bookmarkStart w:id="13" w:name="_Toc198314852"/>
       <w:r>
         <w:t>Szerep-funkció mátrix</w:t>
       </w:r>
-      <w:bookmarkEnd w:id="11"/>
+      <w:bookmarkEnd w:id="13"/>
     </w:p>
     <w:p>
       <w:pPr>
@@ -11946,17 +12323,32 @@
     </w:p>
     <w:p>
       <w:pPr>
+        <w:rPr>
+          <w:lang w:val="hu-HU"/>
+        </w:rPr>
+      </w:pPr>
+    </w:p>
+    <w:p>
+      <w:pPr>
+        <w:rPr>
+          <w:lang w:val="hu-HU"/>
+        </w:rPr>
+      </w:pPr>
+    </w:p>
+    <w:p>
+      <w:pPr>
         <w:pStyle w:val="Cmsor2"/>
         <w:numPr>
           <w:ilvl w:val="0"/>
           <w:numId w:val="10"/>
         </w:numPr>
       </w:pPr>
-      <w:bookmarkStart w:id="12" w:name="_Toc193050636"/>
-      <w:r>
+      <w:bookmarkStart w:id="14" w:name="_Toc198314853"/>
+      <w:r>
+        <w:lastRenderedPageBreak/>
         <w:t>Egyed-esemény mátrix</w:t>
       </w:r>
-      <w:bookmarkEnd w:id="12"/>
+      <w:bookmarkEnd w:id="14"/>
     </w:p>
     <w:p>
       <w:pPr>
@@ -11979,7 +12371,6 @@
           <w:color w:val="FF0000"/>
           <w:lang w:val="hu-HU"/>
         </w:rPr>
-        <w:lastRenderedPageBreak/>
         <w:t>Táblázat  L: Létrehozás , M: Módosítás, O: Olvasás, T: Törlés</w:t>
       </w:r>
     </w:p>
@@ -12724,6 +13115,35 @@
               <w:t>L</w:t>
             </w:r>
           </w:p>
+          <w:p>
+            <w:pPr>
+              <w:pStyle w:val="Tblzattartalom"/>
+              <w:rPr>
+                <w:rFonts w:ascii="Liberation Serif" w:hAnsi="Liberation Serif"/>
+                <w:i/>
+                <w:iCs/>
+                <w:color w:val="000000"/>
+              </w:rPr>
+            </w:pPr>
+            <w:r>
+              <w:rPr>
+                <w:rFonts w:ascii="Liberation Serif" w:hAnsi="Liberation Serif"/>
+                <w:i/>
+                <w:iCs/>
+                <w:color w:val="000000"/>
+              </w:rPr>
+              <w:t xml:space="preserve">trigger: </w:t>
+            </w:r>
+            <w:r>
+              <w:rPr>
+                <w:rFonts w:ascii="Liberation Serif" w:hAnsi="Liberation Serif"/>
+                <w:i/>
+                <w:iCs/>
+                <w:color w:val="000000"/>
+              </w:rPr>
+              <w:t>regisztracio_idopont</w:t>
+            </w:r>
+          </w:p>
         </w:tc>
         <w:tc>
           <w:tcPr>
@@ -12747,6 +13167,35 @@
                 <w:color w:val="000000"/>
               </w:rPr>
               <w:t>O</w:t>
+            </w:r>
+          </w:p>
+          <w:p>
+            <w:pPr>
+              <w:pStyle w:val="Tblzattartalom"/>
+              <w:rPr>
+                <w:rFonts w:ascii="Liberation Serif" w:hAnsi="Liberation Serif"/>
+                <w:i/>
+                <w:iCs/>
+                <w:color w:val="000000"/>
+              </w:rPr>
+            </w:pPr>
+            <w:r>
+              <w:rPr>
+                <w:rFonts w:ascii="Liberation Serif" w:hAnsi="Liberation Serif"/>
+                <w:i/>
+                <w:iCs/>
+                <w:color w:val="000000"/>
+              </w:rPr>
+              <w:t xml:space="preserve">trigger: </w:t>
+            </w:r>
+            <w:r>
+              <w:rPr>
+                <w:rFonts w:ascii="Liberation Serif" w:hAnsi="Liberation Serif"/>
+                <w:i/>
+                <w:iCs/>
+                <w:color w:val="000000"/>
+              </w:rPr>
+              <w:t>utolso_bejelentkezes</w:t>
             </w:r>
           </w:p>
         </w:tc>
@@ -13513,6 +13962,35 @@
               <w:t>LMT</w:t>
             </w:r>
           </w:p>
+          <w:p>
+            <w:pPr>
+              <w:pStyle w:val="Tblzattartalom"/>
+              <w:rPr>
+                <w:rFonts w:ascii="Liberation Serif" w:hAnsi="Liberation Serif"/>
+                <w:i/>
+                <w:iCs/>
+                <w:color w:val="000000"/>
+              </w:rPr>
+            </w:pPr>
+            <w:r>
+              <w:rPr>
+                <w:rFonts w:ascii="Liberation Serif" w:hAnsi="Liberation Serif"/>
+                <w:i/>
+                <w:iCs/>
+                <w:color w:val="000000"/>
+              </w:rPr>
+              <w:t xml:space="preserve">trigger: </w:t>
+            </w:r>
+            <w:r>
+              <w:rPr>
+                <w:rFonts w:ascii="Liberation Serif" w:hAnsi="Liberation Serif"/>
+                <w:i/>
+                <w:iCs/>
+                <w:color w:val="000000"/>
+              </w:rPr>
+              <w:t>letrehozas_datum</w:t>
+            </w:r>
+          </w:p>
         </w:tc>
         <w:tc>
           <w:tcPr>
@@ -14507,12 +14985,16 @@
               <w:pStyle w:val="Tblzattartalom"/>
               <w:rPr>
                 <w:rFonts w:ascii="Liberation Serif" w:hAnsi="Liberation Serif"/>
-                <w:color w:val="000000"/>
-              </w:rPr>
-            </w:pPr>
-            <w:r>
-              <w:rPr>
-                <w:rFonts w:ascii="Liberation Serif" w:hAnsi="Liberation Serif"/>
+                <w:i/>
+                <w:iCs/>
+                <w:color w:val="000000"/>
+              </w:rPr>
+            </w:pPr>
+            <w:r>
+              <w:rPr>
+                <w:rFonts w:ascii="Liberation Serif" w:hAnsi="Liberation Serif"/>
+                <w:i/>
+                <w:iCs/>
                 <w:color w:val="000000"/>
               </w:rPr>
               <w:t>-</w:t>
@@ -14532,15 +15014,48 @@
               <w:pStyle w:val="Tblzattartalom"/>
               <w:rPr>
                 <w:rFonts w:ascii="Liberation Serif" w:hAnsi="Liberation Serif"/>
-                <w:color w:val="000000"/>
-              </w:rPr>
-            </w:pPr>
-            <w:r>
-              <w:rPr>
-                <w:rFonts w:ascii="Liberation Serif" w:hAnsi="Liberation Serif"/>
-                <w:color w:val="000000"/>
-              </w:rPr>
-              <w:t>-</w:t>
+                <w:i/>
+                <w:iCs/>
+                <w:color w:val="000000"/>
+              </w:rPr>
+            </w:pPr>
+            <w:r>
+              <w:rPr>
+                <w:rFonts w:ascii="Liberation Serif" w:hAnsi="Liberation Serif"/>
+                <w:i/>
+                <w:iCs/>
+                <w:color w:val="000000"/>
+              </w:rPr>
+              <w:t>T</w:t>
+            </w:r>
+          </w:p>
+          <w:p>
+            <w:pPr>
+              <w:pStyle w:val="Tblzattartalom"/>
+              <w:rPr>
+                <w:rFonts w:ascii="Liberation Serif" w:hAnsi="Liberation Serif"/>
+                <w:i/>
+                <w:iCs/>
+                <w:color w:val="000000"/>
+              </w:rPr>
+            </w:pPr>
+            <w:r>
+              <w:rPr>
+                <w:rFonts w:ascii="Liberation Serif" w:hAnsi="Liberation Serif"/>
+                <w:i/>
+                <w:iCs/>
+                <w:color w:val="000000"/>
+              </w:rPr>
+              <w:t xml:space="preserve">trigger: </w:t>
+            </w:r>
+            <w:r>
+              <w:rPr>
+                <w:rFonts w:ascii="Liberation Serif" w:hAnsi="Liberation Serif"/>
+                <w:i/>
+                <w:iCs/>
+                <w:color w:val="000000"/>
+              </w:rPr>
+              <w:t>Kategoria_LOG</w:t>
             </w:r>
           </w:p>
         </w:tc>
@@ -15373,11 +15888,11 @@
           <w:numId w:val="10"/>
         </w:numPr>
       </w:pPr>
-      <w:bookmarkStart w:id="13" w:name="_Toc193050637"/>
+      <w:bookmarkStart w:id="15" w:name="_Toc198314854"/>
       <w:r>
         <w:t>Funkciómeghatározás</w:t>
       </w:r>
-      <w:bookmarkEnd w:id="13"/>
+      <w:bookmarkEnd w:id="15"/>
     </w:p>
     <w:p>
       <w:pPr>
@@ -17251,11 +17766,11 @@
           <w:numId w:val="10"/>
         </w:numPr>
       </w:pPr>
-      <w:bookmarkStart w:id="14" w:name="_Toc193050638"/>
+      <w:bookmarkStart w:id="16" w:name="_Toc198314855"/>
       <w:r>
         <w:t>Képernyőtervek</w:t>
       </w:r>
-      <w:bookmarkEnd w:id="14"/>
+      <w:bookmarkEnd w:id="16"/>
     </w:p>
     <w:p>
       <w:pPr>
@@ -17282,17 +17797,14 @@
     </w:p>
     <w:p>
       <w:pPr>
-        <w:pStyle w:val="Cmsor2"/>
-        <w:numPr>
-          <w:ilvl w:val="0"/>
-          <w:numId w:val="10"/>
-        </w:numPr>
-      </w:pPr>
-      <w:bookmarkStart w:id="15" w:name="_Toc193050639"/>
+        <w:pStyle w:val="Heading"/>
+        <w:rPr>
+          <w:rFonts w:hint="eastAsia"/>
+        </w:rPr>
+      </w:pPr>
       <w:r>
         <w:t>Menütervek</w:t>
       </w:r>
-      <w:bookmarkEnd w:id="15"/>
     </w:p>
     <w:p>
       <w:pPr>
@@ -17381,9 +17893,48 @@
     </w:p>
     <w:p>
       <w:pPr>
+        <w:pStyle w:val="Cmsor2"/>
+      </w:pPr>
+      <w:bookmarkStart w:id="17" w:name="_Toc198314856"/>
+      <w:r>
+        <w:t>XIV. Triggerek</w:t>
+      </w:r>
+      <w:r>
+        <w:t xml:space="preserve"> (triggers.sql)</w:t>
+      </w:r>
+      <w:bookmarkEnd w:id="17"/>
+    </w:p>
+    <w:p>
+      <w:pPr>
+        <w:pStyle w:val="Default"/>
+        <w:numPr>
+          <w:ilvl w:val="0"/>
+          <w:numId w:val="12"/>
+        </w:numPr>
+        <w:rPr>
+          <w:rFonts w:eastAsiaTheme="majorEastAsia"/>
+        </w:rPr>
+      </w:pPr>
+      <w:r>
+        <w:rPr>
+          <w:rFonts w:eastAsiaTheme="majorEastAsia"/>
+          <w:b/>
+          <w:bCs/>
+        </w:rPr>
+        <w:t>Regisztráció időpontjának automatikus beállítása (trg_felhasznalo_regido)</w:t>
+      </w:r>
+      <w:r>
+        <w:rPr>
+          <w:rFonts w:eastAsiaTheme="majorEastAsia"/>
+        </w:rPr>
+        <w:br/>
+        <w:t>A Felhasznalo tábla regisztracio_idopont mezőjét automatikusan kitölti az aktuális időbélyeggel, ha az új rekord létrehozásakor nem adták meg.</w:t>
+      </w:r>
+    </w:p>
+    <w:p>
+      <w:pPr>
         <w:pStyle w:val="Default"/>
         <w:ind w:left="720"/>
-        <w:jc w:val="center"/>
         <w:rPr>
           <w:rFonts w:eastAsiaTheme="majorEastAsia"/>
         </w:rPr>
@@ -17391,23 +17942,146 @@
     </w:p>
     <w:p>
       <w:pPr>
+        <w:pStyle w:val="Default"/>
+        <w:numPr>
+          <w:ilvl w:val="0"/>
+          <w:numId w:val="12"/>
+        </w:numPr>
+        <w:rPr>
+          <w:rFonts w:eastAsiaTheme="majorEastAsia"/>
+        </w:rPr>
+      </w:pPr>
+      <w:r>
+        <w:rPr>
+          <w:rFonts w:eastAsiaTheme="majorEastAsia"/>
+          <w:b/>
+          <w:bCs/>
+        </w:rPr>
+        <w:t>Kategória törlésének naplózása (trg_kategoria_torles)</w:t>
+      </w:r>
+      <w:r>
+        <w:rPr>
+          <w:rFonts w:eastAsiaTheme="majorEastAsia"/>
+        </w:rPr>
+        <w:br/>
+        <w:t>Törlés előtt a kategória adatait elmenti a Kategoria_LOG táblába, ezzel biztosítva az adat visszakereshetőségét</w:t>
+      </w:r>
+      <w:r>
+        <w:rPr>
+          <w:rFonts w:eastAsiaTheme="majorEastAsia"/>
+        </w:rPr>
+        <w:t>.</w:t>
+      </w:r>
+    </w:p>
+    <w:p>
+      <w:pPr>
+        <w:pStyle w:val="Listaszerbekezds"/>
+        <w:rPr>
+          <w:rFonts w:eastAsiaTheme="majorEastAsia"/>
+        </w:rPr>
+      </w:pPr>
+    </w:p>
+    <w:p>
+      <w:pPr>
+        <w:pStyle w:val="Default"/>
+        <w:ind w:left="720"/>
+        <w:rPr>
+          <w:rFonts w:eastAsiaTheme="majorEastAsia"/>
+        </w:rPr>
+      </w:pPr>
+    </w:p>
+    <w:p>
+      <w:pPr>
+        <w:pStyle w:val="Default"/>
+        <w:numPr>
+          <w:ilvl w:val="0"/>
+          <w:numId w:val="12"/>
+        </w:numPr>
+        <w:rPr>
+          <w:rFonts w:eastAsiaTheme="majorEastAsia"/>
+        </w:rPr>
+      </w:pPr>
+      <w:r>
+        <w:rPr>
+          <w:rFonts w:eastAsiaTheme="majorEastAsia"/>
+          <w:b/>
+          <w:bCs/>
+        </w:rPr>
+        <w:t>Hozzászólás időbélyegének automatikus beállítása (trg_hozzaszolas_ido)</w:t>
+      </w:r>
+      <w:r>
+        <w:rPr>
+          <w:rFonts w:eastAsiaTheme="majorEastAsia"/>
+        </w:rPr>
+        <w:br/>
+        <w:t>A hozzászólásokhoz automatikusan beállítja a létrehozás időpontját, így nem kell manuálisan megadni.</w:t>
+      </w:r>
+    </w:p>
+    <w:p>
+      <w:pPr>
+        <w:pStyle w:val="Default"/>
+        <w:ind w:left="720"/>
+        <w:rPr>
+          <w:rFonts w:eastAsiaTheme="majorEastAsia"/>
+        </w:rPr>
+      </w:pPr>
+    </w:p>
+    <w:p>
+      <w:pPr>
+        <w:pStyle w:val="Default"/>
+        <w:numPr>
+          <w:ilvl w:val="0"/>
+          <w:numId w:val="12"/>
+        </w:numPr>
+        <w:rPr>
+          <w:rFonts w:eastAsiaTheme="majorEastAsia"/>
+        </w:rPr>
+      </w:pPr>
+      <w:r>
+        <w:rPr>
+          <w:rFonts w:eastAsiaTheme="majorEastAsia"/>
+          <w:b/>
+          <w:bCs/>
+        </w:rPr>
+        <w:lastRenderedPageBreak/>
+        <w:t>Utolsó bejelentkezés időpontjának frissítése (trg_felhasznalo_belep)</w:t>
+      </w:r>
+      <w:r>
+        <w:rPr>
+          <w:rFonts w:eastAsiaTheme="majorEastAsia"/>
+        </w:rPr>
+        <w:br/>
+        <w:t>Módosításkor az utolso_bejelentkezes mező automatikusan az aktuális időbélyegre frissül.</w:t>
+      </w:r>
+    </w:p>
+    <w:p>
+      <w:pPr>
+        <w:pStyle w:val="Default"/>
+        <w:ind w:left="720"/>
+        <w:rPr>
+          <w:rFonts w:eastAsiaTheme="majorEastAsia"/>
+        </w:rPr>
+      </w:pPr>
+    </w:p>
+    <w:p>
+      <w:pPr>
         <w:pStyle w:val="Cmsor2"/>
       </w:pPr>
-      <w:bookmarkStart w:id="16" w:name="_Toc193050640"/>
+      <w:bookmarkStart w:id="18" w:name="_Toc198314857"/>
       <w:r>
         <w:t>Összetett lekérdezések</w:t>
       </w:r>
-      <w:bookmarkEnd w:id="16"/>
+      <w:bookmarkEnd w:id="18"/>
     </w:p>
     <w:p>
       <w:pPr>
         <w:pStyle w:val="Cmsor2"/>
       </w:pPr>
-      <w:bookmarkStart w:id="17" w:name="_Toc193050641"/>
+      <w:bookmarkStart w:id="19" w:name="_Toc198314858"/>
       <w:r>
         <w:t>Az alkalmazás telepítése</w:t>
       </w:r>
-      <w:bookmarkEnd w:id="17"/>
+      <w:bookmarkEnd w:id="19"/>
       <w:r>
         <w:t xml:space="preserve"> </w:t>
       </w:r>
@@ -17416,11 +18090,11 @@
       <w:pPr>
         <w:pStyle w:val="Cmsor2"/>
       </w:pPr>
-      <w:bookmarkStart w:id="18" w:name="_Toc193050642"/>
+      <w:bookmarkStart w:id="20" w:name="_Toc198314859"/>
       <w:r>
         <w:t>Egyéb</w:t>
       </w:r>
-      <w:bookmarkEnd w:id="18"/>
+      <w:bookmarkEnd w:id="20"/>
     </w:p>
     <w:p>
       <w:pPr>
@@ -18824,6 +19498,119 @@
         <w:rFonts w:ascii="Wingdings" w:hAnsi="Wingdings" w:cs="Wingdings" w:hint="default"/>
         <w:sz w:val="20"/>
       </w:rPr>
+    </w:lvl>
+  </w:abstractNum>
+  <w:abstractNum w:abstractNumId="11" w15:restartNumberingAfterBreak="0">
+    <w:nsid w:val="688D2F6A"/>
+    <w:multiLevelType w:val="multilevel"/>
+    <w:tmpl w:val="3E7EEF2A"/>
+    <w:lvl w:ilvl="0">
+      <w:start w:val="1"/>
+      <w:numFmt w:val="decimal"/>
+      <w:lvlText w:val="%1."/>
+      <w:lvlJc w:val="left"/>
+      <w:pPr>
+        <w:tabs>
+          <w:tab w:val="num" w:pos="720"/>
+        </w:tabs>
+        <w:ind w:left="720" w:hanging="360"/>
+      </w:pPr>
+    </w:lvl>
+    <w:lvl w:ilvl="1" w:tentative="1">
+      <w:start w:val="1"/>
+      <w:numFmt w:val="decimal"/>
+      <w:lvlText w:val="%2."/>
+      <w:lvlJc w:val="left"/>
+      <w:pPr>
+        <w:tabs>
+          <w:tab w:val="num" w:pos="1440"/>
+        </w:tabs>
+        <w:ind w:left="1440" w:hanging="360"/>
+      </w:pPr>
+    </w:lvl>
+    <w:lvl w:ilvl="2" w:tentative="1">
+      <w:start w:val="1"/>
+      <w:numFmt w:val="decimal"/>
+      <w:lvlText w:val="%3."/>
+      <w:lvlJc w:val="left"/>
+      <w:pPr>
+        <w:tabs>
+          <w:tab w:val="num" w:pos="2160"/>
+        </w:tabs>
+        <w:ind w:left="2160" w:hanging="360"/>
+      </w:pPr>
+    </w:lvl>
+    <w:lvl w:ilvl="3" w:tentative="1">
+      <w:start w:val="1"/>
+      <w:numFmt w:val="decimal"/>
+      <w:lvlText w:val="%4."/>
+      <w:lvlJc w:val="left"/>
+      <w:pPr>
+        <w:tabs>
+          <w:tab w:val="num" w:pos="2880"/>
+        </w:tabs>
+        <w:ind w:left="2880" w:hanging="360"/>
+      </w:pPr>
+    </w:lvl>
+    <w:lvl w:ilvl="4" w:tentative="1">
+      <w:start w:val="1"/>
+      <w:numFmt w:val="decimal"/>
+      <w:lvlText w:val="%5."/>
+      <w:lvlJc w:val="left"/>
+      <w:pPr>
+        <w:tabs>
+          <w:tab w:val="num" w:pos="3600"/>
+        </w:tabs>
+        <w:ind w:left="3600" w:hanging="360"/>
+      </w:pPr>
+    </w:lvl>
+    <w:lvl w:ilvl="5" w:tentative="1">
+      <w:start w:val="1"/>
+      <w:numFmt w:val="decimal"/>
+      <w:lvlText w:val="%6."/>
+      <w:lvlJc w:val="left"/>
+      <w:pPr>
+        <w:tabs>
+          <w:tab w:val="num" w:pos="4320"/>
+        </w:tabs>
+        <w:ind w:left="4320" w:hanging="360"/>
+      </w:pPr>
+    </w:lvl>
+    <w:lvl w:ilvl="6" w:tentative="1">
+      <w:start w:val="1"/>
+      <w:numFmt w:val="decimal"/>
+      <w:lvlText w:val="%7."/>
+      <w:lvlJc w:val="left"/>
+      <w:pPr>
+        <w:tabs>
+          <w:tab w:val="num" w:pos="5040"/>
+        </w:tabs>
+        <w:ind w:left="5040" w:hanging="360"/>
+      </w:pPr>
+    </w:lvl>
+    <w:lvl w:ilvl="7" w:tentative="1">
+      <w:start w:val="1"/>
+      <w:numFmt w:val="decimal"/>
+      <w:lvlText w:val="%8."/>
+      <w:lvlJc w:val="left"/>
+      <w:pPr>
+        <w:tabs>
+          <w:tab w:val="num" w:pos="5760"/>
+        </w:tabs>
+        <w:ind w:left="5760" w:hanging="360"/>
+      </w:pPr>
+    </w:lvl>
+    <w:lvl w:ilvl="8" w:tentative="1">
+      <w:start w:val="1"/>
+      <w:numFmt w:val="decimal"/>
+      <w:lvlText w:val="%9."/>
+      <w:lvlJc w:val="left"/>
+      <w:pPr>
+        <w:tabs>
+          <w:tab w:val="num" w:pos="6480"/>
+        </w:tabs>
+        <w:ind w:left="6480" w:hanging="360"/>
+      </w:pPr>
     </w:lvl>
   </w:abstractNum>
   <w:num w:numId="1" w16cid:durableId="856312416">
@@ -18858,6 +19645,9 @@
   </w:num>
   <w:num w:numId="11" w16cid:durableId="1863785640">
     <w:abstractNumId w:val="1"/>
+  </w:num>
+  <w:num w:numId="12" w16cid:durableId="1780222198">
+    <w:abstractNumId w:val="11"/>
   </w:num>
 </w:numbering>
 </file>
@@ -19404,7 +20194,6 @@
   <w:style w:type="character" w:default="1" w:styleId="Bekezdsalapbettpusa">
     <w:name w:val="Default Paragraph Font"/>
     <w:uiPriority w:val="1"/>
-    <w:semiHidden/>
     <w:unhideWhenUsed/>
   </w:style>
   <w:style w:type="table" w:default="1" w:styleId="Normltblzat">

</xml_diff>